<commit_message>
Displays login/logout and Profile option in header
</commit_message>
<xml_diff>
--- a/developProjectFeatureMarking.docx
+++ b/developProjectFeatureMarking.docx
@@ -1262,7 +1262,6 @@
                 <w:szCs w:val="22"/>
               </w:rPr>
             </w:pPr>
-            <w:proofErr w:type="spellStart"/>
             <w:r>
               <w:rPr>
                 <w:rFonts w:asciiTheme="minorHAnsi" w:hAnsiTheme="minorHAnsi" w:cstheme="minorHAnsi"/>
@@ -1272,7 +1271,6 @@
               </w:rPr>
               <w:t>listprod.jsp</w:t>
             </w:r>
-            <w:proofErr w:type="spellEnd"/>
           </w:p>
         </w:tc>
       </w:tr>
@@ -1402,7 +1400,6 @@
                 <w:szCs w:val="22"/>
               </w:rPr>
             </w:pPr>
-            <w:proofErr w:type="spellStart"/>
             <w:r>
               <w:rPr>
                 <w:rFonts w:asciiTheme="minorHAnsi" w:hAnsiTheme="minorHAnsi" w:cstheme="minorHAnsi"/>
@@ -1412,7 +1409,6 @@
               </w:rPr>
               <w:t>listprod.jsp</w:t>
             </w:r>
-            <w:proofErr w:type="spellEnd"/>
           </w:p>
         </w:tc>
       </w:tr>
@@ -1542,7 +1538,6 @@
                 <w:szCs w:val="22"/>
               </w:rPr>
             </w:pPr>
-            <w:proofErr w:type="spellStart"/>
             <w:r>
               <w:rPr>
                 <w:rFonts w:asciiTheme="minorHAnsi" w:hAnsiTheme="minorHAnsi" w:cstheme="minorHAnsi"/>
@@ -1552,7 +1547,6 @@
               </w:rPr>
               <w:t>listprod.jsp</w:t>
             </w:r>
-            <w:proofErr w:type="spellEnd"/>
           </w:p>
         </w:tc>
       </w:tr>
@@ -1682,7 +1676,6 @@
                 <w:szCs w:val="22"/>
               </w:rPr>
             </w:pPr>
-            <w:proofErr w:type="spellStart"/>
             <w:r>
               <w:rPr>
                 <w:rFonts w:asciiTheme="minorHAnsi" w:hAnsiTheme="minorHAnsi" w:cstheme="minorHAnsi"/>
@@ -1692,7 +1685,6 @@
               </w:rPr>
               <w:t>listprod.jsp</w:t>
             </w:r>
-            <w:proofErr w:type="spellEnd"/>
           </w:p>
         </w:tc>
       </w:tr>
@@ -2215,57 +2207,24 @@
                 <w:szCs w:val="22"/>
               </w:rPr>
             </w:pPr>
-            <w:proofErr w:type="spellStart"/>
-            <w:r>
-              <w:rPr>
-                <w:rFonts w:asciiTheme="minorHAnsi" w:hAnsiTheme="minorHAnsi" w:cstheme="minorHAnsi"/>
-                <w:color w:val="000000"/>
-                <w:sz w:val="22"/>
-                <w:szCs w:val="22"/>
-              </w:rPr>
-              <w:t>Listprod.jsp</w:t>
-            </w:r>
-            <w:proofErr w:type="spellEnd"/>
-            <w:r>
-              <w:rPr>
-                <w:rFonts w:asciiTheme="minorHAnsi" w:hAnsiTheme="minorHAnsi" w:cstheme="minorHAnsi"/>
-                <w:color w:val="000000"/>
-                <w:sz w:val="22"/>
-                <w:szCs w:val="22"/>
-              </w:rPr>
-              <w:t xml:space="preserve">, </w:t>
-            </w:r>
-            <w:proofErr w:type="spellStart"/>
-            <w:r>
-              <w:rPr>
-                <w:rFonts w:asciiTheme="minorHAnsi" w:hAnsiTheme="minorHAnsi" w:cstheme="minorHAnsi"/>
-                <w:color w:val="000000"/>
-                <w:sz w:val="22"/>
-                <w:szCs w:val="22"/>
-              </w:rPr>
-              <w:t>header.jsp</w:t>
-            </w:r>
-            <w:proofErr w:type="spellEnd"/>
-            <w:r>
-              <w:rPr>
-                <w:rFonts w:asciiTheme="minorHAnsi" w:hAnsiTheme="minorHAnsi" w:cstheme="minorHAnsi"/>
-                <w:color w:val="000000"/>
-                <w:sz w:val="22"/>
-                <w:szCs w:val="22"/>
-              </w:rPr>
-              <w:t xml:space="preserve">, shop.html, </w:t>
-            </w:r>
-            <w:proofErr w:type="spellStart"/>
-            <w:r>
-              <w:rPr>
-                <w:rFonts w:asciiTheme="minorHAnsi" w:hAnsiTheme="minorHAnsi" w:cstheme="minorHAnsi"/>
-                <w:color w:val="000000"/>
-                <w:sz w:val="22"/>
-                <w:szCs w:val="22"/>
-              </w:rPr>
-              <w:t>index.jsp</w:t>
-            </w:r>
-            <w:proofErr w:type="spellEnd"/>
+            <w:r>
+              <w:rPr>
+                <w:rFonts w:asciiTheme="minorHAnsi" w:hAnsiTheme="minorHAnsi" w:cstheme="minorHAnsi"/>
+                <w:color w:val="000000"/>
+                <w:sz w:val="22"/>
+                <w:szCs w:val="22"/>
+              </w:rPr>
+              <w:t>l</w:t>
+            </w:r>
+            <w:r>
+              <w:rPr>
+                <w:rFonts w:asciiTheme="minorHAnsi" w:hAnsiTheme="minorHAnsi" w:cstheme="minorHAnsi"/>
+                <w:color w:val="000000"/>
+                <w:sz w:val="22"/>
+                <w:szCs w:val="22"/>
+              </w:rPr>
+              <w:t>istprod.jsp, header.jsp, shop.html, index.jsp</w:t>
+            </w:r>
           </w:p>
         </w:tc>
       </w:tr>
@@ -2590,6 +2549,15 @@
                 <w:szCs w:val="22"/>
               </w:rPr>
             </w:pPr>
+            <w:r>
+              <w:rPr>
+                <w:rFonts w:asciiTheme="minorHAnsi" w:hAnsiTheme="minorHAnsi" w:cstheme="minorHAnsi"/>
+                <w:color w:val="000000"/>
+                <w:sz w:val="22"/>
+                <w:szCs w:val="22"/>
+              </w:rPr>
+              <w:t>addCart.jsp, showCart.jsp, listProd.jsp</w:t>
+            </w:r>
           </w:p>
         </w:tc>
       </w:tr>
@@ -2719,6 +2687,15 @@
                 <w:szCs w:val="22"/>
               </w:rPr>
             </w:pPr>
+            <w:r>
+              <w:rPr>
+                <w:rFonts w:asciiTheme="minorHAnsi" w:hAnsiTheme="minorHAnsi" w:cstheme="minorHAnsi"/>
+                <w:color w:val="000000"/>
+                <w:sz w:val="22"/>
+                <w:szCs w:val="22"/>
+              </w:rPr>
+              <w:t>showCart.jsp, header.jsp</w:t>
+            </w:r>
           </w:p>
         </w:tc>
       </w:tr>
@@ -2978,7 +2955,7 @@
                 <w:sz w:val="22"/>
                 <w:szCs w:val="22"/>
               </w:rPr>
-              <w:t>X</w:t>
+              <w:t>1</w:t>
             </w:r>
           </w:p>
         </w:tc>
@@ -2995,6 +2972,15 @@
                 <w:szCs w:val="22"/>
               </w:rPr>
             </w:pPr>
+            <w:r>
+              <w:rPr>
+                <w:rFonts w:asciiTheme="minorHAnsi" w:hAnsiTheme="minorHAnsi" w:cstheme="minorHAnsi"/>
+                <w:color w:val="000000"/>
+                <w:sz w:val="22"/>
+                <w:szCs w:val="22"/>
+              </w:rPr>
+              <w:t>delCart.jsp, showCart.jsp</w:t>
+            </w:r>
           </w:p>
         </w:tc>
       </w:tr>
@@ -3124,6 +3110,15 @@
                 <w:szCs w:val="22"/>
               </w:rPr>
             </w:pPr>
+            <w:r>
+              <w:rPr>
+                <w:rFonts w:asciiTheme="minorHAnsi" w:hAnsiTheme="minorHAnsi" w:cstheme="minorHAnsi"/>
+                <w:color w:val="000000"/>
+                <w:sz w:val="22"/>
+                <w:szCs w:val="22"/>
+              </w:rPr>
+              <w:t>header.jsp</w:t>
+            </w:r>
           </w:p>
         </w:tc>
       </w:tr>
@@ -4145,7 +4140,6 @@
                 <w:szCs w:val="22"/>
               </w:rPr>
             </w:pPr>
-            <w:proofErr w:type="spellStart"/>
             <w:r>
               <w:rPr>
                 <w:rFonts w:asciiTheme="minorHAnsi" w:hAnsiTheme="minorHAnsi" w:cstheme="minorHAnsi"/>
@@ -4155,7 +4149,6 @@
               </w:rPr>
               <w:t>product.jsp</w:t>
             </w:r>
-            <w:proofErr w:type="spellEnd"/>
           </w:p>
         </w:tc>
       </w:tr>
@@ -4285,7 +4278,6 @@
                 <w:szCs w:val="22"/>
               </w:rPr>
             </w:pPr>
-            <w:proofErr w:type="spellStart"/>
             <w:r>
               <w:rPr>
                 <w:rFonts w:asciiTheme="minorHAnsi" w:hAnsiTheme="minorHAnsi" w:cstheme="minorHAnsi"/>
@@ -4295,7 +4287,6 @@
               </w:rPr>
               <w:t>product.jsp</w:t>
             </w:r>
-            <w:proofErr w:type="spellEnd"/>
           </w:p>
         </w:tc>
       </w:tr>
@@ -5859,12 +5850,6 @@
                 <w:rFonts w:asciiTheme="minorHAnsi" w:hAnsiTheme="minorHAnsi" w:cstheme="minorHAnsi"/>
               </w:rPr>
             </w:pPr>
-            <w:r>
-              <w:rPr>
-                <w:rFonts w:asciiTheme="minorHAnsi" w:hAnsiTheme="minorHAnsi" w:cstheme="minorHAnsi"/>
-              </w:rPr>
-              <w:t>X</w:t>
-            </w:r>
           </w:p>
         </w:tc>
         <w:tc>

</xml_diff>

<commit_message>
Fixed add review/display reviews
</commit_message>
<xml_diff>
--- a/developProjectFeatureMarking.docx
+++ b/developProjectFeatureMarking.docx
@@ -1262,7 +1262,6 @@
                 <w:szCs w:val="22"/>
               </w:rPr>
             </w:pPr>
-            <w:proofErr w:type="spellStart"/>
             <w:r>
               <w:rPr>
                 <w:rFonts w:asciiTheme="minorHAnsi" w:hAnsiTheme="minorHAnsi" w:cstheme="minorHAnsi"/>
@@ -1272,7 +1271,6 @@
               </w:rPr>
               <w:t>listprod.jsp</w:t>
             </w:r>
-            <w:proofErr w:type="spellEnd"/>
           </w:p>
         </w:tc>
       </w:tr>
@@ -1402,7 +1400,6 @@
                 <w:szCs w:val="22"/>
               </w:rPr>
             </w:pPr>
-            <w:proofErr w:type="spellStart"/>
             <w:r>
               <w:rPr>
                 <w:rFonts w:asciiTheme="minorHAnsi" w:hAnsiTheme="minorHAnsi" w:cstheme="minorHAnsi"/>
@@ -1412,7 +1409,6 @@
               </w:rPr>
               <w:t>listprod.jsp</w:t>
             </w:r>
-            <w:proofErr w:type="spellEnd"/>
           </w:p>
         </w:tc>
       </w:tr>
@@ -1542,7 +1538,6 @@
                 <w:szCs w:val="22"/>
               </w:rPr>
             </w:pPr>
-            <w:proofErr w:type="spellStart"/>
             <w:r>
               <w:rPr>
                 <w:rFonts w:asciiTheme="minorHAnsi" w:hAnsiTheme="minorHAnsi" w:cstheme="minorHAnsi"/>
@@ -1552,7 +1547,6 @@
               </w:rPr>
               <w:t>listprod.jsp</w:t>
             </w:r>
-            <w:proofErr w:type="spellEnd"/>
           </w:p>
         </w:tc>
       </w:tr>
@@ -1682,7 +1676,6 @@
                 <w:szCs w:val="22"/>
               </w:rPr>
             </w:pPr>
-            <w:proofErr w:type="spellStart"/>
             <w:r>
               <w:rPr>
                 <w:rFonts w:asciiTheme="minorHAnsi" w:hAnsiTheme="minorHAnsi" w:cstheme="minorHAnsi"/>
@@ -1692,7 +1685,6 @@
               </w:rPr>
               <w:t>listprod.jsp</w:t>
             </w:r>
-            <w:proofErr w:type="spellEnd"/>
           </w:p>
         </w:tc>
       </w:tr>
@@ -1822,7 +1814,6 @@
                 <w:szCs w:val="22"/>
               </w:rPr>
             </w:pPr>
-            <w:proofErr w:type="spellStart"/>
             <w:r>
               <w:rPr>
                 <w:rFonts w:asciiTheme="minorHAnsi" w:hAnsiTheme="minorHAnsi" w:cstheme="minorHAnsi"/>
@@ -1832,27 +1823,15 @@
               </w:rPr>
               <w:t>header.jsp</w:t>
             </w:r>
-            <w:proofErr w:type="spellEnd"/>
-            <w:r>
-              <w:rPr>
-                <w:rFonts w:asciiTheme="minorHAnsi" w:hAnsiTheme="minorHAnsi" w:cstheme="minorHAnsi"/>
-                <w:color w:val="000000"/>
-                <w:sz w:val="22"/>
-                <w:szCs w:val="22"/>
-              </w:rPr>
-              <w:t xml:space="preserve">, </w:t>
-            </w:r>
-            <w:proofErr w:type="spellStart"/>
-            <w:r>
-              <w:rPr>
-                <w:rFonts w:asciiTheme="minorHAnsi" w:hAnsiTheme="minorHAnsi" w:cstheme="minorHAnsi"/>
-                <w:color w:val="000000"/>
-                <w:sz w:val="22"/>
-                <w:szCs w:val="22"/>
-              </w:rPr>
-              <w:t>index.jsp</w:t>
-            </w:r>
-            <w:proofErr w:type="spellEnd"/>
+            <w:r>
+              <w:rPr>
+                <w:rFonts w:asciiTheme="minorHAnsi" w:hAnsiTheme="minorHAnsi" w:cstheme="minorHAnsi"/>
+                <w:color w:val="000000"/>
+                <w:sz w:val="22"/>
+                <w:szCs w:val="22"/>
+              </w:rPr>
+              <w:t>, index.jsp</w:t>
+            </w:r>
           </w:p>
         </w:tc>
       </w:tr>
@@ -1982,37 +1961,15 @@
                 <w:szCs w:val="22"/>
               </w:rPr>
             </w:pPr>
-            <w:proofErr w:type="spellStart"/>
-            <w:r>
-              <w:rPr>
-                <w:rFonts w:asciiTheme="minorHAnsi" w:hAnsiTheme="minorHAnsi" w:cstheme="minorHAnsi"/>
-                <w:color w:val="000000"/>
-                <w:sz w:val="22"/>
-                <w:szCs w:val="22"/>
-              </w:rPr>
-              <w:t>header.jsp</w:t>
-            </w:r>
-            <w:proofErr w:type="spellEnd"/>
-            <w:r>
-              <w:rPr>
-                <w:rFonts w:asciiTheme="minorHAnsi" w:hAnsiTheme="minorHAnsi" w:cstheme="minorHAnsi"/>
-                <w:color w:val="000000"/>
-                <w:sz w:val="22"/>
-                <w:szCs w:val="22"/>
-              </w:rPr>
-              <w:t xml:space="preserve">, </w:t>
-            </w:r>
-            <w:proofErr w:type="spellStart"/>
-            <w:r>
-              <w:rPr>
-                <w:rFonts w:asciiTheme="minorHAnsi" w:hAnsiTheme="minorHAnsi" w:cstheme="minorHAnsi"/>
-                <w:color w:val="000000"/>
-                <w:sz w:val="22"/>
-                <w:szCs w:val="22"/>
-              </w:rPr>
-              <w:t>auth.jsp</w:t>
-            </w:r>
-            <w:proofErr w:type="spellEnd"/>
+            <w:r>
+              <w:rPr>
+                <w:rFonts w:asciiTheme="minorHAnsi" w:hAnsiTheme="minorHAnsi" w:cstheme="minorHAnsi"/>
+                <w:color w:val="000000"/>
+                <w:sz w:val="22"/>
+                <w:szCs w:val="22"/>
+              </w:rPr>
+              <w:t>header.jsp, auth.jsp</w:t>
+            </w:r>
           </w:p>
         </w:tc>
       </w:tr>
@@ -2272,7 +2229,6 @@
               </w:rPr>
               <w:t xml:space="preserve">add </w:t>
             </w:r>
-            <w:proofErr w:type="spellStart"/>
             <w:r>
               <w:rPr>
                 <w:rFonts w:asciiTheme="minorHAnsi" w:hAnsiTheme="minorHAnsi" w:cstheme="minorHAnsi"/>
@@ -2283,7 +2239,6 @@
               </w:rPr>
               <w:t>imgs</w:t>
             </w:r>
-            <w:proofErr w:type="spellEnd"/>
             <w:r>
               <w:rPr>
                 <w:rFonts w:asciiTheme="minorHAnsi" w:hAnsiTheme="minorHAnsi" w:cstheme="minorHAnsi"/>
@@ -2309,7 +2264,6 @@
                 <w:szCs w:val="22"/>
               </w:rPr>
             </w:pPr>
-            <w:proofErr w:type="spellStart"/>
             <w:r>
               <w:rPr>
                 <w:rFonts w:asciiTheme="minorHAnsi" w:hAnsiTheme="minorHAnsi" w:cstheme="minorHAnsi"/>
@@ -2326,49 +2280,8 @@
                 <w:sz w:val="22"/>
                 <w:szCs w:val="22"/>
               </w:rPr>
-              <w:t>istprod.jsp</w:t>
-            </w:r>
-            <w:proofErr w:type="spellEnd"/>
-            <w:r>
-              <w:rPr>
-                <w:rFonts w:asciiTheme="minorHAnsi" w:hAnsiTheme="minorHAnsi" w:cstheme="minorHAnsi"/>
-                <w:color w:val="000000"/>
-                <w:sz w:val="22"/>
-                <w:szCs w:val="22"/>
-              </w:rPr>
-              <w:t xml:space="preserve">, </w:t>
-            </w:r>
-            <w:proofErr w:type="spellStart"/>
-            <w:r>
-              <w:rPr>
-                <w:rFonts w:asciiTheme="minorHAnsi" w:hAnsiTheme="minorHAnsi" w:cstheme="minorHAnsi"/>
-                <w:color w:val="000000"/>
-                <w:sz w:val="22"/>
-                <w:szCs w:val="22"/>
-              </w:rPr>
-              <w:t>header.jsp</w:t>
-            </w:r>
-            <w:proofErr w:type="spellEnd"/>
-            <w:r>
-              <w:rPr>
-                <w:rFonts w:asciiTheme="minorHAnsi" w:hAnsiTheme="minorHAnsi" w:cstheme="minorHAnsi"/>
-                <w:color w:val="000000"/>
-                <w:sz w:val="22"/>
-                <w:szCs w:val="22"/>
-              </w:rPr>
-              <w:t xml:space="preserve">, shop.html, </w:t>
-            </w:r>
-            <w:proofErr w:type="spellStart"/>
-            <w:r>
-              <w:rPr>
-                <w:rFonts w:asciiTheme="minorHAnsi" w:hAnsiTheme="minorHAnsi" w:cstheme="minorHAnsi"/>
-                <w:color w:val="000000"/>
-                <w:sz w:val="22"/>
-                <w:szCs w:val="22"/>
-              </w:rPr>
-              <w:t>index.jsp</w:t>
-            </w:r>
-            <w:proofErr w:type="spellEnd"/>
+              <w:t>istprod.jsp, header.jsp, shop.html, index.jsp</w:t>
+            </w:r>
           </w:p>
         </w:tc>
       </w:tr>
@@ -2693,57 +2606,15 @@
                 <w:szCs w:val="22"/>
               </w:rPr>
             </w:pPr>
-            <w:proofErr w:type="spellStart"/>
-            <w:r>
-              <w:rPr>
-                <w:rFonts w:asciiTheme="minorHAnsi" w:hAnsiTheme="minorHAnsi" w:cstheme="minorHAnsi"/>
-                <w:color w:val="000000"/>
-                <w:sz w:val="22"/>
-                <w:szCs w:val="22"/>
-              </w:rPr>
-              <w:t>addCart.jsp</w:t>
-            </w:r>
-            <w:proofErr w:type="spellEnd"/>
-            <w:r>
-              <w:rPr>
-                <w:rFonts w:asciiTheme="minorHAnsi" w:hAnsiTheme="minorHAnsi" w:cstheme="minorHAnsi"/>
-                <w:color w:val="000000"/>
-                <w:sz w:val="22"/>
-                <w:szCs w:val="22"/>
-              </w:rPr>
-              <w:t xml:space="preserve">, </w:t>
-            </w:r>
-            <w:proofErr w:type="spellStart"/>
-            <w:r>
-              <w:rPr>
-                <w:rFonts w:asciiTheme="minorHAnsi" w:hAnsiTheme="minorHAnsi" w:cstheme="minorHAnsi"/>
-                <w:color w:val="000000"/>
-                <w:sz w:val="22"/>
-                <w:szCs w:val="22"/>
-              </w:rPr>
-              <w:t>showCart.jsp</w:t>
-            </w:r>
-            <w:proofErr w:type="spellEnd"/>
-            <w:r>
-              <w:rPr>
-                <w:rFonts w:asciiTheme="minorHAnsi" w:hAnsiTheme="minorHAnsi" w:cstheme="minorHAnsi"/>
-                <w:color w:val="000000"/>
-                <w:sz w:val="22"/>
-                <w:szCs w:val="22"/>
-              </w:rPr>
-              <w:t xml:space="preserve">, </w:t>
-            </w:r>
-            <w:proofErr w:type="spellStart"/>
-            <w:r>
-              <w:rPr>
-                <w:rFonts w:asciiTheme="minorHAnsi" w:hAnsiTheme="minorHAnsi" w:cstheme="minorHAnsi"/>
-                <w:color w:val="000000"/>
-                <w:sz w:val="22"/>
-                <w:szCs w:val="22"/>
-              </w:rPr>
-              <w:t>listProd.jsp</w:t>
-            </w:r>
-            <w:proofErr w:type="spellEnd"/>
+            <w:r>
+              <w:rPr>
+                <w:rFonts w:asciiTheme="minorHAnsi" w:hAnsiTheme="minorHAnsi" w:cstheme="minorHAnsi"/>
+                <w:color w:val="000000"/>
+                <w:sz w:val="22"/>
+                <w:szCs w:val="22"/>
+              </w:rPr>
+              <w:t>addCart.jsp, showCart.jsp, listProd.jsp</w:t>
+            </w:r>
           </w:p>
         </w:tc>
       </w:tr>
@@ -2873,37 +2744,15 @@
                 <w:szCs w:val="22"/>
               </w:rPr>
             </w:pPr>
-            <w:proofErr w:type="spellStart"/>
-            <w:r>
-              <w:rPr>
-                <w:rFonts w:asciiTheme="minorHAnsi" w:hAnsiTheme="minorHAnsi" w:cstheme="minorHAnsi"/>
-                <w:color w:val="000000"/>
-                <w:sz w:val="22"/>
-                <w:szCs w:val="22"/>
-              </w:rPr>
-              <w:t>showCart.jsp</w:t>
-            </w:r>
-            <w:proofErr w:type="spellEnd"/>
-            <w:r>
-              <w:rPr>
-                <w:rFonts w:asciiTheme="minorHAnsi" w:hAnsiTheme="minorHAnsi" w:cstheme="minorHAnsi"/>
-                <w:color w:val="000000"/>
-                <w:sz w:val="22"/>
-                <w:szCs w:val="22"/>
-              </w:rPr>
-              <w:t xml:space="preserve">, </w:t>
-            </w:r>
-            <w:proofErr w:type="spellStart"/>
-            <w:r>
-              <w:rPr>
-                <w:rFonts w:asciiTheme="minorHAnsi" w:hAnsiTheme="minorHAnsi" w:cstheme="minorHAnsi"/>
-                <w:color w:val="000000"/>
-                <w:sz w:val="22"/>
-                <w:szCs w:val="22"/>
-              </w:rPr>
-              <w:t>header.jsp</w:t>
-            </w:r>
-            <w:proofErr w:type="spellEnd"/>
+            <w:r>
+              <w:rPr>
+                <w:rFonts w:asciiTheme="minorHAnsi" w:hAnsiTheme="minorHAnsi" w:cstheme="minorHAnsi"/>
+                <w:color w:val="000000"/>
+                <w:sz w:val="22"/>
+                <w:szCs w:val="22"/>
+              </w:rPr>
+              <w:t>showCart.jsp, header.jsp</w:t>
+            </w:r>
           </w:p>
         </w:tc>
       </w:tr>
@@ -3034,7 +2883,7 @@
                 <w:sz w:val="22"/>
                 <w:szCs w:val="22"/>
               </w:rPr>
-              <w:t>X</w:t>
+              <w:t>1</w:t>
             </w:r>
           </w:p>
         </w:tc>
@@ -3051,6 +2900,15 @@
                 <w:szCs w:val="22"/>
               </w:rPr>
             </w:pPr>
+            <w:r>
+              <w:rPr>
+                <w:rFonts w:asciiTheme="minorHAnsi" w:hAnsiTheme="minorHAnsi" w:cstheme="minorHAnsi"/>
+                <w:color w:val="000000"/>
+                <w:sz w:val="22"/>
+                <w:szCs w:val="22"/>
+              </w:rPr>
+              <w:t>showCart.jsp, updateQuant.jsp</w:t>
+            </w:r>
           </w:p>
         </w:tc>
       </w:tr>
@@ -3180,37 +3038,15 @@
                 <w:szCs w:val="22"/>
               </w:rPr>
             </w:pPr>
-            <w:proofErr w:type="spellStart"/>
-            <w:r>
-              <w:rPr>
-                <w:rFonts w:asciiTheme="minorHAnsi" w:hAnsiTheme="minorHAnsi" w:cstheme="minorHAnsi"/>
-                <w:color w:val="000000"/>
-                <w:sz w:val="22"/>
-                <w:szCs w:val="22"/>
-              </w:rPr>
-              <w:t>delCart.jsp</w:t>
-            </w:r>
-            <w:proofErr w:type="spellEnd"/>
-            <w:r>
-              <w:rPr>
-                <w:rFonts w:asciiTheme="minorHAnsi" w:hAnsiTheme="minorHAnsi" w:cstheme="minorHAnsi"/>
-                <w:color w:val="000000"/>
-                <w:sz w:val="22"/>
-                <w:szCs w:val="22"/>
-              </w:rPr>
-              <w:t xml:space="preserve">, </w:t>
-            </w:r>
-            <w:proofErr w:type="spellStart"/>
-            <w:r>
-              <w:rPr>
-                <w:rFonts w:asciiTheme="minorHAnsi" w:hAnsiTheme="minorHAnsi" w:cstheme="minorHAnsi"/>
-                <w:color w:val="000000"/>
-                <w:sz w:val="22"/>
-                <w:szCs w:val="22"/>
-              </w:rPr>
-              <w:t>showCart.jsp</w:t>
-            </w:r>
-            <w:proofErr w:type="spellEnd"/>
+            <w:r>
+              <w:rPr>
+                <w:rFonts w:asciiTheme="minorHAnsi" w:hAnsiTheme="minorHAnsi" w:cstheme="minorHAnsi"/>
+                <w:color w:val="000000"/>
+                <w:sz w:val="22"/>
+                <w:szCs w:val="22"/>
+              </w:rPr>
+              <w:t>delCart.jsp, showCart.jsp</w:t>
+            </w:r>
           </w:p>
         </w:tc>
       </w:tr>
@@ -3340,7 +3176,6 @@
                 <w:szCs w:val="22"/>
               </w:rPr>
             </w:pPr>
-            <w:proofErr w:type="spellStart"/>
             <w:r>
               <w:rPr>
                 <w:rFonts w:asciiTheme="minorHAnsi" w:hAnsiTheme="minorHAnsi" w:cstheme="minorHAnsi"/>
@@ -3350,7 +3185,6 @@
               </w:rPr>
               <w:t>header.jsp</w:t>
             </w:r>
-            <w:proofErr w:type="spellEnd"/>
           </w:p>
         </w:tc>
       </w:tr>
@@ -4372,7 +4206,6 @@
                 <w:szCs w:val="22"/>
               </w:rPr>
             </w:pPr>
-            <w:proofErr w:type="spellStart"/>
             <w:r>
               <w:rPr>
                 <w:rFonts w:asciiTheme="minorHAnsi" w:hAnsiTheme="minorHAnsi" w:cstheme="minorHAnsi"/>
@@ -4382,7 +4215,6 @@
               </w:rPr>
               <w:t>product.jsp</w:t>
             </w:r>
-            <w:proofErr w:type="spellEnd"/>
           </w:p>
         </w:tc>
       </w:tr>
@@ -4512,7 +4344,6 @@
                 <w:szCs w:val="22"/>
               </w:rPr>
             </w:pPr>
-            <w:proofErr w:type="spellStart"/>
             <w:r>
               <w:rPr>
                 <w:rFonts w:asciiTheme="minorHAnsi" w:hAnsiTheme="minorHAnsi" w:cstheme="minorHAnsi"/>
@@ -4522,7 +4353,6 @@
               </w:rPr>
               <w:t>product.jsp</w:t>
             </w:r>
-            <w:proofErr w:type="spellEnd"/>
           </w:p>
         </w:tc>
       </w:tr>
@@ -6608,7 +6438,7 @@
                 <w:sz w:val="22"/>
                 <w:szCs w:val="22"/>
               </w:rPr>
-              <w:t>?</w:t>
+              <w:t>1</w:t>
             </w:r>
           </w:p>
         </w:tc>
@@ -6874,57 +6704,15 @@
                 <w:szCs w:val="22"/>
               </w:rPr>
             </w:pPr>
-            <w:proofErr w:type="spellStart"/>
-            <w:r>
-              <w:rPr>
-                <w:rFonts w:asciiTheme="minorHAnsi" w:hAnsiTheme="minorHAnsi" w:cstheme="minorHAnsi"/>
-                <w:color w:val="000000"/>
-                <w:sz w:val="22"/>
-                <w:szCs w:val="22"/>
-              </w:rPr>
-              <w:t>auth.jsp</w:t>
-            </w:r>
-            <w:proofErr w:type="spellEnd"/>
-            <w:r>
-              <w:rPr>
-                <w:rFonts w:asciiTheme="minorHAnsi" w:hAnsiTheme="minorHAnsi" w:cstheme="minorHAnsi"/>
-                <w:color w:val="000000"/>
-                <w:sz w:val="22"/>
-                <w:szCs w:val="22"/>
-              </w:rPr>
-              <w:t xml:space="preserve">, </w:t>
-            </w:r>
-            <w:proofErr w:type="spellStart"/>
-            <w:r>
-              <w:rPr>
-                <w:rFonts w:asciiTheme="minorHAnsi" w:hAnsiTheme="minorHAnsi" w:cstheme="minorHAnsi"/>
-                <w:color w:val="000000"/>
-                <w:sz w:val="22"/>
-                <w:szCs w:val="22"/>
-              </w:rPr>
-              <w:t>listprod.jsp</w:t>
-            </w:r>
-            <w:proofErr w:type="spellEnd"/>
-            <w:r>
-              <w:rPr>
-                <w:rFonts w:asciiTheme="minorHAnsi" w:hAnsiTheme="minorHAnsi" w:cstheme="minorHAnsi"/>
-                <w:color w:val="000000"/>
-                <w:sz w:val="22"/>
-                <w:szCs w:val="22"/>
-              </w:rPr>
-              <w:t xml:space="preserve">, </w:t>
-            </w:r>
-            <w:proofErr w:type="spellStart"/>
-            <w:r>
-              <w:rPr>
-                <w:rFonts w:asciiTheme="minorHAnsi" w:hAnsiTheme="minorHAnsi" w:cstheme="minorHAnsi"/>
-                <w:color w:val="000000"/>
-                <w:sz w:val="22"/>
-                <w:szCs w:val="22"/>
-              </w:rPr>
-              <w:t>addProduct.jsp</w:t>
-            </w:r>
-            <w:proofErr w:type="spellEnd"/>
+            <w:r>
+              <w:rPr>
+                <w:rFonts w:asciiTheme="minorHAnsi" w:hAnsiTheme="minorHAnsi" w:cstheme="minorHAnsi"/>
+                <w:color w:val="000000"/>
+                <w:sz w:val="22"/>
+                <w:szCs w:val="22"/>
+              </w:rPr>
+              <w:t>auth.jsp, listprod.jsp, addProduct.jsp</w:t>
+            </w:r>
           </w:p>
         </w:tc>
       </w:tr>

</xml_diff>

<commit_message>
Added display inventory by warehouse in product page
</commit_message>
<xml_diff>
--- a/developProjectFeatureMarking.docx
+++ b/developProjectFeatureMarking.docx
@@ -1262,6 +1262,7 @@
                 <w:szCs w:val="22"/>
               </w:rPr>
             </w:pPr>
+            <w:proofErr w:type="spellStart"/>
             <w:r>
               <w:rPr>
                 <w:rFonts w:asciiTheme="minorHAnsi" w:hAnsiTheme="minorHAnsi" w:cstheme="minorHAnsi"/>
@@ -1271,6 +1272,7 @@
               </w:rPr>
               <w:t>listprod.jsp</w:t>
             </w:r>
+            <w:proofErr w:type="spellEnd"/>
           </w:p>
         </w:tc>
       </w:tr>
@@ -1400,6 +1402,7 @@
                 <w:szCs w:val="22"/>
               </w:rPr>
             </w:pPr>
+            <w:proofErr w:type="spellStart"/>
             <w:r>
               <w:rPr>
                 <w:rFonts w:asciiTheme="minorHAnsi" w:hAnsiTheme="minorHAnsi" w:cstheme="minorHAnsi"/>
@@ -1409,6 +1412,7 @@
               </w:rPr>
               <w:t>listprod.jsp</w:t>
             </w:r>
+            <w:proofErr w:type="spellEnd"/>
           </w:p>
         </w:tc>
       </w:tr>
@@ -1538,6 +1542,7 @@
                 <w:szCs w:val="22"/>
               </w:rPr>
             </w:pPr>
+            <w:proofErr w:type="spellStart"/>
             <w:r>
               <w:rPr>
                 <w:rFonts w:asciiTheme="minorHAnsi" w:hAnsiTheme="minorHAnsi" w:cstheme="minorHAnsi"/>
@@ -1547,6 +1552,7 @@
               </w:rPr>
               <w:t>listprod.jsp</w:t>
             </w:r>
+            <w:proofErr w:type="spellEnd"/>
           </w:p>
         </w:tc>
       </w:tr>
@@ -1676,6 +1682,7 @@
                 <w:szCs w:val="22"/>
               </w:rPr>
             </w:pPr>
+            <w:proofErr w:type="spellStart"/>
             <w:r>
               <w:rPr>
                 <w:rFonts w:asciiTheme="minorHAnsi" w:hAnsiTheme="minorHAnsi" w:cstheme="minorHAnsi"/>
@@ -1685,6 +1692,7 @@
               </w:rPr>
               <w:t>listprod.jsp</w:t>
             </w:r>
+            <w:proofErr w:type="spellEnd"/>
           </w:p>
         </w:tc>
       </w:tr>
@@ -1814,6 +1822,7 @@
                 <w:szCs w:val="22"/>
               </w:rPr>
             </w:pPr>
+            <w:proofErr w:type="spellStart"/>
             <w:r>
               <w:rPr>
                 <w:rFonts w:asciiTheme="minorHAnsi" w:hAnsiTheme="minorHAnsi" w:cstheme="minorHAnsi"/>
@@ -1823,15 +1832,27 @@
               </w:rPr>
               <w:t>header.jsp</w:t>
             </w:r>
-            <w:r>
-              <w:rPr>
-                <w:rFonts w:asciiTheme="minorHAnsi" w:hAnsiTheme="minorHAnsi" w:cstheme="minorHAnsi"/>
-                <w:color w:val="000000"/>
-                <w:sz w:val="22"/>
-                <w:szCs w:val="22"/>
-              </w:rPr>
-              <w:t>, index.jsp</w:t>
-            </w:r>
+            <w:proofErr w:type="spellEnd"/>
+            <w:r>
+              <w:rPr>
+                <w:rFonts w:asciiTheme="minorHAnsi" w:hAnsiTheme="minorHAnsi" w:cstheme="minorHAnsi"/>
+                <w:color w:val="000000"/>
+                <w:sz w:val="22"/>
+                <w:szCs w:val="22"/>
+              </w:rPr>
+              <w:t xml:space="preserve">, </w:t>
+            </w:r>
+            <w:proofErr w:type="spellStart"/>
+            <w:r>
+              <w:rPr>
+                <w:rFonts w:asciiTheme="minorHAnsi" w:hAnsiTheme="minorHAnsi" w:cstheme="minorHAnsi"/>
+                <w:color w:val="000000"/>
+                <w:sz w:val="22"/>
+                <w:szCs w:val="22"/>
+              </w:rPr>
+              <w:t>index.jsp</w:t>
+            </w:r>
+            <w:proofErr w:type="spellEnd"/>
           </w:p>
         </w:tc>
       </w:tr>
@@ -1961,15 +1982,37 @@
                 <w:szCs w:val="22"/>
               </w:rPr>
             </w:pPr>
-            <w:r>
-              <w:rPr>
-                <w:rFonts w:asciiTheme="minorHAnsi" w:hAnsiTheme="minorHAnsi" w:cstheme="minorHAnsi"/>
-                <w:color w:val="000000"/>
-                <w:sz w:val="22"/>
-                <w:szCs w:val="22"/>
-              </w:rPr>
-              <w:t>header.jsp, auth.jsp</w:t>
-            </w:r>
+            <w:proofErr w:type="spellStart"/>
+            <w:r>
+              <w:rPr>
+                <w:rFonts w:asciiTheme="minorHAnsi" w:hAnsiTheme="minorHAnsi" w:cstheme="minorHAnsi"/>
+                <w:color w:val="000000"/>
+                <w:sz w:val="22"/>
+                <w:szCs w:val="22"/>
+              </w:rPr>
+              <w:t>header.jsp</w:t>
+            </w:r>
+            <w:proofErr w:type="spellEnd"/>
+            <w:r>
+              <w:rPr>
+                <w:rFonts w:asciiTheme="minorHAnsi" w:hAnsiTheme="minorHAnsi" w:cstheme="minorHAnsi"/>
+                <w:color w:val="000000"/>
+                <w:sz w:val="22"/>
+                <w:szCs w:val="22"/>
+              </w:rPr>
+              <w:t xml:space="preserve">, </w:t>
+            </w:r>
+            <w:proofErr w:type="spellStart"/>
+            <w:r>
+              <w:rPr>
+                <w:rFonts w:asciiTheme="minorHAnsi" w:hAnsiTheme="minorHAnsi" w:cstheme="minorHAnsi"/>
+                <w:color w:val="000000"/>
+                <w:sz w:val="22"/>
+                <w:szCs w:val="22"/>
+              </w:rPr>
+              <w:t>auth.jsp</w:t>
+            </w:r>
+            <w:proofErr w:type="spellEnd"/>
           </w:p>
         </w:tc>
       </w:tr>
@@ -2229,6 +2272,7 @@
               </w:rPr>
               <w:t xml:space="preserve">add </w:t>
             </w:r>
+            <w:proofErr w:type="spellStart"/>
             <w:r>
               <w:rPr>
                 <w:rFonts w:asciiTheme="minorHAnsi" w:hAnsiTheme="minorHAnsi" w:cstheme="minorHAnsi"/>
@@ -2239,6 +2283,7 @@
               </w:rPr>
               <w:t>imgs</w:t>
             </w:r>
+            <w:proofErr w:type="spellEnd"/>
             <w:r>
               <w:rPr>
                 <w:rFonts w:asciiTheme="minorHAnsi" w:hAnsiTheme="minorHAnsi" w:cstheme="minorHAnsi"/>
@@ -2264,6 +2309,7 @@
                 <w:szCs w:val="22"/>
               </w:rPr>
             </w:pPr>
+            <w:proofErr w:type="spellStart"/>
             <w:r>
               <w:rPr>
                 <w:rFonts w:asciiTheme="minorHAnsi" w:hAnsiTheme="minorHAnsi" w:cstheme="minorHAnsi"/>
@@ -2280,8 +2326,49 @@
                 <w:sz w:val="22"/>
                 <w:szCs w:val="22"/>
               </w:rPr>
-              <w:t>istprod.jsp, header.jsp, shop.html, index.jsp</w:t>
-            </w:r>
+              <w:t>istprod.jsp</w:t>
+            </w:r>
+            <w:proofErr w:type="spellEnd"/>
+            <w:r>
+              <w:rPr>
+                <w:rFonts w:asciiTheme="minorHAnsi" w:hAnsiTheme="minorHAnsi" w:cstheme="minorHAnsi"/>
+                <w:color w:val="000000"/>
+                <w:sz w:val="22"/>
+                <w:szCs w:val="22"/>
+              </w:rPr>
+              <w:t xml:space="preserve">, </w:t>
+            </w:r>
+            <w:proofErr w:type="spellStart"/>
+            <w:r>
+              <w:rPr>
+                <w:rFonts w:asciiTheme="minorHAnsi" w:hAnsiTheme="minorHAnsi" w:cstheme="minorHAnsi"/>
+                <w:color w:val="000000"/>
+                <w:sz w:val="22"/>
+                <w:szCs w:val="22"/>
+              </w:rPr>
+              <w:t>header.jsp</w:t>
+            </w:r>
+            <w:proofErr w:type="spellEnd"/>
+            <w:r>
+              <w:rPr>
+                <w:rFonts w:asciiTheme="minorHAnsi" w:hAnsiTheme="minorHAnsi" w:cstheme="minorHAnsi"/>
+                <w:color w:val="000000"/>
+                <w:sz w:val="22"/>
+                <w:szCs w:val="22"/>
+              </w:rPr>
+              <w:t xml:space="preserve">, shop.html, </w:t>
+            </w:r>
+            <w:proofErr w:type="spellStart"/>
+            <w:r>
+              <w:rPr>
+                <w:rFonts w:asciiTheme="minorHAnsi" w:hAnsiTheme="minorHAnsi" w:cstheme="minorHAnsi"/>
+                <w:color w:val="000000"/>
+                <w:sz w:val="22"/>
+                <w:szCs w:val="22"/>
+              </w:rPr>
+              <w:t>index.jsp</w:t>
+            </w:r>
+            <w:proofErr w:type="spellEnd"/>
           </w:p>
         </w:tc>
       </w:tr>
@@ -2606,15 +2693,57 @@
                 <w:szCs w:val="22"/>
               </w:rPr>
             </w:pPr>
-            <w:r>
-              <w:rPr>
-                <w:rFonts w:asciiTheme="minorHAnsi" w:hAnsiTheme="minorHAnsi" w:cstheme="minorHAnsi"/>
-                <w:color w:val="000000"/>
-                <w:sz w:val="22"/>
-                <w:szCs w:val="22"/>
-              </w:rPr>
-              <w:t>addCart.jsp, showCart.jsp, listProd.jsp</w:t>
-            </w:r>
+            <w:proofErr w:type="spellStart"/>
+            <w:r>
+              <w:rPr>
+                <w:rFonts w:asciiTheme="minorHAnsi" w:hAnsiTheme="minorHAnsi" w:cstheme="minorHAnsi"/>
+                <w:color w:val="000000"/>
+                <w:sz w:val="22"/>
+                <w:szCs w:val="22"/>
+              </w:rPr>
+              <w:t>addCart.jsp</w:t>
+            </w:r>
+            <w:proofErr w:type="spellEnd"/>
+            <w:r>
+              <w:rPr>
+                <w:rFonts w:asciiTheme="minorHAnsi" w:hAnsiTheme="minorHAnsi" w:cstheme="minorHAnsi"/>
+                <w:color w:val="000000"/>
+                <w:sz w:val="22"/>
+                <w:szCs w:val="22"/>
+              </w:rPr>
+              <w:t xml:space="preserve">, </w:t>
+            </w:r>
+            <w:proofErr w:type="spellStart"/>
+            <w:r>
+              <w:rPr>
+                <w:rFonts w:asciiTheme="minorHAnsi" w:hAnsiTheme="minorHAnsi" w:cstheme="minorHAnsi"/>
+                <w:color w:val="000000"/>
+                <w:sz w:val="22"/>
+                <w:szCs w:val="22"/>
+              </w:rPr>
+              <w:t>showCart.jsp</w:t>
+            </w:r>
+            <w:proofErr w:type="spellEnd"/>
+            <w:r>
+              <w:rPr>
+                <w:rFonts w:asciiTheme="minorHAnsi" w:hAnsiTheme="minorHAnsi" w:cstheme="minorHAnsi"/>
+                <w:color w:val="000000"/>
+                <w:sz w:val="22"/>
+                <w:szCs w:val="22"/>
+              </w:rPr>
+              <w:t xml:space="preserve">, </w:t>
+            </w:r>
+            <w:proofErr w:type="spellStart"/>
+            <w:r>
+              <w:rPr>
+                <w:rFonts w:asciiTheme="minorHAnsi" w:hAnsiTheme="minorHAnsi" w:cstheme="minorHAnsi"/>
+                <w:color w:val="000000"/>
+                <w:sz w:val="22"/>
+                <w:szCs w:val="22"/>
+              </w:rPr>
+              <w:t>listProd.jsp</w:t>
+            </w:r>
+            <w:proofErr w:type="spellEnd"/>
           </w:p>
         </w:tc>
       </w:tr>
@@ -2744,15 +2873,37 @@
                 <w:szCs w:val="22"/>
               </w:rPr>
             </w:pPr>
-            <w:r>
-              <w:rPr>
-                <w:rFonts w:asciiTheme="minorHAnsi" w:hAnsiTheme="minorHAnsi" w:cstheme="minorHAnsi"/>
-                <w:color w:val="000000"/>
-                <w:sz w:val="22"/>
-                <w:szCs w:val="22"/>
-              </w:rPr>
-              <w:t>showCart.jsp, header.jsp</w:t>
-            </w:r>
+            <w:proofErr w:type="spellStart"/>
+            <w:r>
+              <w:rPr>
+                <w:rFonts w:asciiTheme="minorHAnsi" w:hAnsiTheme="minorHAnsi" w:cstheme="minorHAnsi"/>
+                <w:color w:val="000000"/>
+                <w:sz w:val="22"/>
+                <w:szCs w:val="22"/>
+              </w:rPr>
+              <w:t>showCart.jsp</w:t>
+            </w:r>
+            <w:proofErr w:type="spellEnd"/>
+            <w:r>
+              <w:rPr>
+                <w:rFonts w:asciiTheme="minorHAnsi" w:hAnsiTheme="minorHAnsi" w:cstheme="minorHAnsi"/>
+                <w:color w:val="000000"/>
+                <w:sz w:val="22"/>
+                <w:szCs w:val="22"/>
+              </w:rPr>
+              <w:t xml:space="preserve">, </w:t>
+            </w:r>
+            <w:proofErr w:type="spellStart"/>
+            <w:r>
+              <w:rPr>
+                <w:rFonts w:asciiTheme="minorHAnsi" w:hAnsiTheme="minorHAnsi" w:cstheme="minorHAnsi"/>
+                <w:color w:val="000000"/>
+                <w:sz w:val="22"/>
+                <w:szCs w:val="22"/>
+              </w:rPr>
+              <w:t>header.jsp</w:t>
+            </w:r>
+            <w:proofErr w:type="spellEnd"/>
           </w:p>
         </w:tc>
       </w:tr>
@@ -2900,15 +3051,37 @@
                 <w:szCs w:val="22"/>
               </w:rPr>
             </w:pPr>
-            <w:r>
-              <w:rPr>
-                <w:rFonts w:asciiTheme="minorHAnsi" w:hAnsiTheme="minorHAnsi" w:cstheme="minorHAnsi"/>
-                <w:color w:val="000000"/>
-                <w:sz w:val="22"/>
-                <w:szCs w:val="22"/>
-              </w:rPr>
-              <w:t>showCart.jsp, updateQuant.jsp</w:t>
-            </w:r>
+            <w:proofErr w:type="spellStart"/>
+            <w:r>
+              <w:rPr>
+                <w:rFonts w:asciiTheme="minorHAnsi" w:hAnsiTheme="minorHAnsi" w:cstheme="minorHAnsi"/>
+                <w:color w:val="000000"/>
+                <w:sz w:val="22"/>
+                <w:szCs w:val="22"/>
+              </w:rPr>
+              <w:t>showCart.jsp</w:t>
+            </w:r>
+            <w:proofErr w:type="spellEnd"/>
+            <w:r>
+              <w:rPr>
+                <w:rFonts w:asciiTheme="minorHAnsi" w:hAnsiTheme="minorHAnsi" w:cstheme="minorHAnsi"/>
+                <w:color w:val="000000"/>
+                <w:sz w:val="22"/>
+                <w:szCs w:val="22"/>
+              </w:rPr>
+              <w:t xml:space="preserve">, </w:t>
+            </w:r>
+            <w:proofErr w:type="spellStart"/>
+            <w:r>
+              <w:rPr>
+                <w:rFonts w:asciiTheme="minorHAnsi" w:hAnsiTheme="minorHAnsi" w:cstheme="minorHAnsi"/>
+                <w:color w:val="000000"/>
+                <w:sz w:val="22"/>
+                <w:szCs w:val="22"/>
+              </w:rPr>
+              <w:t>updateQuant.jsp</w:t>
+            </w:r>
+            <w:proofErr w:type="spellEnd"/>
           </w:p>
         </w:tc>
       </w:tr>
@@ -3038,15 +3211,37 @@
                 <w:szCs w:val="22"/>
               </w:rPr>
             </w:pPr>
-            <w:r>
-              <w:rPr>
-                <w:rFonts w:asciiTheme="minorHAnsi" w:hAnsiTheme="minorHAnsi" w:cstheme="minorHAnsi"/>
-                <w:color w:val="000000"/>
-                <w:sz w:val="22"/>
-                <w:szCs w:val="22"/>
-              </w:rPr>
-              <w:t>delCart.jsp, showCart.jsp</w:t>
-            </w:r>
+            <w:proofErr w:type="spellStart"/>
+            <w:r>
+              <w:rPr>
+                <w:rFonts w:asciiTheme="minorHAnsi" w:hAnsiTheme="minorHAnsi" w:cstheme="minorHAnsi"/>
+                <w:color w:val="000000"/>
+                <w:sz w:val="22"/>
+                <w:szCs w:val="22"/>
+              </w:rPr>
+              <w:t>delCart.jsp</w:t>
+            </w:r>
+            <w:proofErr w:type="spellEnd"/>
+            <w:r>
+              <w:rPr>
+                <w:rFonts w:asciiTheme="minorHAnsi" w:hAnsiTheme="minorHAnsi" w:cstheme="minorHAnsi"/>
+                <w:color w:val="000000"/>
+                <w:sz w:val="22"/>
+                <w:szCs w:val="22"/>
+              </w:rPr>
+              <w:t xml:space="preserve">, </w:t>
+            </w:r>
+            <w:proofErr w:type="spellStart"/>
+            <w:r>
+              <w:rPr>
+                <w:rFonts w:asciiTheme="minorHAnsi" w:hAnsiTheme="minorHAnsi" w:cstheme="minorHAnsi"/>
+                <w:color w:val="000000"/>
+                <w:sz w:val="22"/>
+                <w:szCs w:val="22"/>
+              </w:rPr>
+              <w:t>showCart.jsp</w:t>
+            </w:r>
+            <w:proofErr w:type="spellEnd"/>
           </w:p>
         </w:tc>
       </w:tr>
@@ -3176,6 +3371,7 @@
                 <w:szCs w:val="22"/>
               </w:rPr>
             </w:pPr>
+            <w:proofErr w:type="spellStart"/>
             <w:r>
               <w:rPr>
                 <w:rFonts w:asciiTheme="minorHAnsi" w:hAnsiTheme="minorHAnsi" w:cstheme="minorHAnsi"/>
@@ -3185,6 +3381,7 @@
               </w:rPr>
               <w:t>header.jsp</w:t>
             </w:r>
+            <w:proofErr w:type="spellEnd"/>
           </w:p>
         </w:tc>
       </w:tr>
@@ -4206,6 +4403,7 @@
                 <w:szCs w:val="22"/>
               </w:rPr>
             </w:pPr>
+            <w:proofErr w:type="spellStart"/>
             <w:r>
               <w:rPr>
                 <w:rFonts w:asciiTheme="minorHAnsi" w:hAnsiTheme="minorHAnsi" w:cstheme="minorHAnsi"/>
@@ -4215,6 +4413,7 @@
               </w:rPr>
               <w:t>product.jsp</w:t>
             </w:r>
+            <w:proofErr w:type="spellEnd"/>
           </w:p>
         </w:tc>
       </w:tr>
@@ -4344,6 +4543,7 @@
                 <w:szCs w:val="22"/>
               </w:rPr>
             </w:pPr>
+            <w:proofErr w:type="spellStart"/>
             <w:r>
               <w:rPr>
                 <w:rFonts w:asciiTheme="minorHAnsi" w:hAnsiTheme="minorHAnsi" w:cstheme="minorHAnsi"/>
@@ -4353,6 +4553,7 @@
               </w:rPr>
               <w:t>product.jsp</w:t>
             </w:r>
+            <w:proofErr w:type="spellEnd"/>
           </w:p>
         </w:tc>
       </w:tr>
@@ -4568,7 +4769,7 @@
                 <w:sz w:val="22"/>
                 <w:szCs w:val="22"/>
               </w:rPr>
-              <w:t>X</w:t>
+              <w:t>2</w:t>
             </w:r>
           </w:p>
         </w:tc>
@@ -4585,6 +4786,17 @@
                 <w:szCs w:val="22"/>
               </w:rPr>
             </w:pPr>
+            <w:proofErr w:type="spellStart"/>
+            <w:r>
+              <w:rPr>
+                <w:rFonts w:asciiTheme="minorHAnsi" w:hAnsiTheme="minorHAnsi" w:cstheme="minorHAnsi"/>
+                <w:color w:val="000000"/>
+                <w:sz w:val="22"/>
+                <w:szCs w:val="22"/>
+              </w:rPr>
+              <w:t>createUser.jsp</w:t>
+            </w:r>
+            <w:proofErr w:type="spellEnd"/>
           </w:p>
         </w:tc>
       </w:tr>
@@ -4697,7 +4909,7 @@
                 <w:sz w:val="22"/>
                 <w:szCs w:val="22"/>
               </w:rPr>
-              <w:t>X</w:t>
+              <w:t>2</w:t>
             </w:r>
           </w:p>
         </w:tc>
@@ -4714,6 +4926,17 @@
                 <w:szCs w:val="22"/>
               </w:rPr>
             </w:pPr>
+            <w:proofErr w:type="spellStart"/>
+            <w:r>
+              <w:rPr>
+                <w:rFonts w:asciiTheme="minorHAnsi" w:hAnsiTheme="minorHAnsi" w:cstheme="minorHAnsi"/>
+                <w:color w:val="000000"/>
+                <w:sz w:val="22"/>
+                <w:szCs w:val="22"/>
+              </w:rPr>
+              <w:t>createUser.jsp</w:t>
+            </w:r>
+            <w:proofErr w:type="spellEnd"/>
           </w:p>
         </w:tc>
       </w:tr>
@@ -4823,7 +5046,7 @@
                 <w:sz w:val="22"/>
                 <w:szCs w:val="22"/>
               </w:rPr>
-              <w:t>X</w:t>
+              <w:t>2</w:t>
             </w:r>
           </w:p>
         </w:tc>
@@ -4840,6 +5063,17 @@
                 <w:szCs w:val="22"/>
               </w:rPr>
             </w:pPr>
+            <w:proofErr w:type="spellStart"/>
+            <w:r>
+              <w:rPr>
+                <w:rFonts w:asciiTheme="minorHAnsi" w:hAnsiTheme="minorHAnsi" w:cstheme="minorHAnsi"/>
+                <w:color w:val="000000"/>
+                <w:sz w:val="22"/>
+                <w:szCs w:val="22"/>
+              </w:rPr>
+              <w:t>updateInfo.jsp</w:t>
+            </w:r>
+            <w:proofErr w:type="spellEnd"/>
           </w:p>
         </w:tc>
       </w:tr>
@@ -5390,6 +5624,7 @@
                 <w:szCs w:val="22"/>
               </w:rPr>
             </w:pPr>
+            <w:proofErr w:type="spellStart"/>
             <w:r>
               <w:rPr>
                 <w:rFonts w:asciiTheme="minorHAnsi" w:hAnsiTheme="minorHAnsi" w:cstheme="minorHAnsi"/>
@@ -5399,15 +5634,27 @@
               </w:rPr>
               <w:t>addReview.jsp</w:t>
             </w:r>
-            <w:r>
-              <w:rPr>
-                <w:rFonts w:asciiTheme="minorHAnsi" w:hAnsiTheme="minorHAnsi" w:cstheme="minorHAnsi"/>
-                <w:color w:val="000000"/>
-                <w:sz w:val="22"/>
-                <w:szCs w:val="22"/>
-              </w:rPr>
-              <w:t>, auth.jsp</w:t>
-            </w:r>
+            <w:proofErr w:type="spellEnd"/>
+            <w:r>
+              <w:rPr>
+                <w:rFonts w:asciiTheme="minorHAnsi" w:hAnsiTheme="minorHAnsi" w:cstheme="minorHAnsi"/>
+                <w:color w:val="000000"/>
+                <w:sz w:val="22"/>
+                <w:szCs w:val="22"/>
+              </w:rPr>
+              <w:t xml:space="preserve">, </w:t>
+            </w:r>
+            <w:proofErr w:type="spellStart"/>
+            <w:r>
+              <w:rPr>
+                <w:rFonts w:asciiTheme="minorHAnsi" w:hAnsiTheme="minorHAnsi" w:cstheme="minorHAnsi"/>
+                <w:color w:val="000000"/>
+                <w:sz w:val="22"/>
+                <w:szCs w:val="22"/>
+              </w:rPr>
+              <w:t>auth.jsp</w:t>
+            </w:r>
+            <w:proofErr w:type="spellEnd"/>
           </w:p>
         </w:tc>
       </w:tr>
@@ -5438,16 +5685,7 @@
                 <w:sz w:val="22"/>
                 <w:szCs w:val="22"/>
               </w:rPr>
-              <w:t>Display product review on product detail</w:t>
-            </w:r>
-            <w:r>
-              <w:rPr>
-                <w:rFonts w:asciiTheme="minorHAnsi" w:hAnsiTheme="minorHAnsi" w:cstheme="minorHAnsi"/>
-                <w:color w:val="000000"/>
-                <w:sz w:val="22"/>
-                <w:szCs w:val="22"/>
-              </w:rPr>
-              <w:t xml:space="preserve"> page</w:t>
+              <w:t>Display product review on product detail page</w:t>
             </w:r>
           </w:p>
         </w:tc>
@@ -5546,6 +5784,7 @@
                 <w:szCs w:val="22"/>
               </w:rPr>
             </w:pPr>
+            <w:proofErr w:type="spellStart"/>
             <w:r>
               <w:rPr>
                 <w:rFonts w:asciiTheme="minorHAnsi" w:hAnsiTheme="minorHAnsi" w:cstheme="minorHAnsi"/>
@@ -5555,15 +5794,27 @@
               </w:rPr>
               <w:t>product.jsp</w:t>
             </w:r>
-            <w:r>
-              <w:rPr>
-                <w:rFonts w:asciiTheme="minorHAnsi" w:hAnsiTheme="minorHAnsi" w:cstheme="minorHAnsi"/>
-                <w:color w:val="000000"/>
-                <w:sz w:val="22"/>
-                <w:szCs w:val="22"/>
-              </w:rPr>
-              <w:t>, addReview.jsp</w:t>
-            </w:r>
+            <w:proofErr w:type="spellEnd"/>
+            <w:r>
+              <w:rPr>
+                <w:rFonts w:asciiTheme="minorHAnsi" w:hAnsiTheme="minorHAnsi" w:cstheme="minorHAnsi"/>
+                <w:color w:val="000000"/>
+                <w:sz w:val="22"/>
+                <w:szCs w:val="22"/>
+              </w:rPr>
+              <w:t xml:space="preserve">, </w:t>
+            </w:r>
+            <w:proofErr w:type="spellStart"/>
+            <w:r>
+              <w:rPr>
+                <w:rFonts w:asciiTheme="minorHAnsi" w:hAnsiTheme="minorHAnsi" w:cstheme="minorHAnsi"/>
+                <w:color w:val="000000"/>
+                <w:sz w:val="22"/>
+                <w:szCs w:val="22"/>
+              </w:rPr>
+              <w:t>addReview.jsp</w:t>
+            </w:r>
+            <w:proofErr w:type="spellEnd"/>
           </w:p>
         </w:tc>
       </w:tr>
@@ -5839,7 +6090,7 @@
               <w:rPr>
                 <w:rFonts w:asciiTheme="minorHAnsi" w:hAnsiTheme="minorHAnsi" w:cstheme="minorHAnsi"/>
               </w:rPr>
-              <w:t>X</w:t>
+              <w:t>2</w:t>
             </w:r>
           </w:p>
         </w:tc>
@@ -5853,6 +6104,20 @@
                 <w:rFonts w:asciiTheme="minorHAnsi" w:hAnsiTheme="minorHAnsi" w:cstheme="minorHAnsi"/>
               </w:rPr>
             </w:pPr>
+            <w:proofErr w:type="spellStart"/>
+            <w:r>
+              <w:rPr>
+                <w:rFonts w:asciiTheme="minorHAnsi" w:hAnsiTheme="minorHAnsi" w:cstheme="minorHAnsi"/>
+              </w:rPr>
+              <w:t>product.jsp</w:t>
+            </w:r>
+            <w:proofErr w:type="spellEnd"/>
+            <w:r>
+              <w:rPr>
+                <w:rFonts w:asciiTheme="minorHAnsi" w:hAnsiTheme="minorHAnsi" w:cstheme="minorHAnsi"/>
+              </w:rPr>
+              <w:t>, inventory by warehouse is shown on the product page</w:t>
+            </w:r>
           </w:p>
         </w:tc>
       </w:tr>
@@ -6018,29 +6283,7 @@
                 <w:sz w:val="22"/>
                 <w:szCs w:val="22"/>
               </w:rPr>
-              <w:t>Administrator Portal</w:t>
-            </w:r>
-            <w:r>
-              <w:rPr>
-                <w:rFonts w:asciiTheme="minorHAnsi" w:hAnsiTheme="minorHAnsi" w:cstheme="minorHAnsi"/>
-                <w:b/>
-                <w:bCs/>
-                <w:color w:val="000000"/>
-                <w:sz w:val="22"/>
-                <w:szCs w:val="22"/>
-              </w:rPr>
-              <w:t xml:space="preserve"> (up to 19</w:t>
-            </w:r>
-            <w:r>
-              <w:rPr>
-                <w:rFonts w:asciiTheme="minorHAnsi" w:hAnsiTheme="minorHAnsi" w:cstheme="minorHAnsi"/>
-                <w:b/>
-                <w:bCs/>
-                <w:color w:val="000000"/>
-                <w:sz w:val="22"/>
-                <w:szCs w:val="22"/>
-              </w:rPr>
-              <w:t xml:space="preserve"> total points)</w:t>
+              <w:t>Administrator Portal (up to 19 total points)</w:t>
             </w:r>
           </w:p>
         </w:tc>
@@ -6740,14 +6983,65 @@
                 <w:szCs w:val="22"/>
               </w:rPr>
             </w:pPr>
-            <w:r>
-              <w:rPr>
-                <w:rFonts w:asciiTheme="minorHAnsi" w:hAnsiTheme="minorHAnsi" w:cstheme="minorHAnsi"/>
-                <w:color w:val="000000"/>
-                <w:sz w:val="22"/>
-                <w:szCs w:val="22"/>
-              </w:rPr>
-              <w:t>auth.jsp, listprod.jsp, addProduct.jsp</w:t>
+            <w:proofErr w:type="spellStart"/>
+            <w:r>
+              <w:rPr>
+                <w:rFonts w:asciiTheme="minorHAnsi" w:hAnsiTheme="minorHAnsi" w:cstheme="minorHAnsi"/>
+                <w:color w:val="000000"/>
+                <w:sz w:val="22"/>
+                <w:szCs w:val="22"/>
+              </w:rPr>
+              <w:t>auth.jsp</w:t>
+            </w:r>
+            <w:proofErr w:type="spellEnd"/>
+            <w:r>
+              <w:rPr>
+                <w:rFonts w:asciiTheme="minorHAnsi" w:hAnsiTheme="minorHAnsi" w:cstheme="minorHAnsi"/>
+                <w:color w:val="000000"/>
+                <w:sz w:val="22"/>
+                <w:szCs w:val="22"/>
+              </w:rPr>
+              <w:t xml:space="preserve">, </w:t>
+            </w:r>
+            <w:proofErr w:type="spellStart"/>
+            <w:r>
+              <w:rPr>
+                <w:rFonts w:asciiTheme="minorHAnsi" w:hAnsiTheme="minorHAnsi" w:cstheme="minorHAnsi"/>
+                <w:color w:val="000000"/>
+                <w:sz w:val="22"/>
+                <w:szCs w:val="22"/>
+              </w:rPr>
+              <w:t>listprod.jsp</w:t>
+            </w:r>
+            <w:proofErr w:type="spellEnd"/>
+            <w:r>
+              <w:rPr>
+                <w:rFonts w:asciiTheme="minorHAnsi" w:hAnsiTheme="minorHAnsi" w:cstheme="minorHAnsi"/>
+                <w:color w:val="000000"/>
+                <w:sz w:val="22"/>
+                <w:szCs w:val="22"/>
+              </w:rPr>
+              <w:t xml:space="preserve">, </w:t>
+            </w:r>
+            <w:proofErr w:type="spellStart"/>
+            <w:r>
+              <w:rPr>
+                <w:rFonts w:asciiTheme="minorHAnsi" w:hAnsiTheme="minorHAnsi" w:cstheme="minorHAnsi"/>
+                <w:color w:val="000000"/>
+                <w:sz w:val="22"/>
+                <w:szCs w:val="22"/>
+              </w:rPr>
+              <w:t>addProduct.jsp</w:t>
+            </w:r>
+            <w:proofErr w:type="spellEnd"/>
+            <w:r>
+              <w:rPr>
+                <w:rFonts w:asciiTheme="minorHAnsi" w:hAnsiTheme="minorHAnsi" w:cstheme="minorHAnsi"/>
+                <w:color w:val="000000"/>
+                <w:sz w:val="22"/>
+                <w:szCs w:val="22"/>
+              </w:rPr>
+              <w:t>, access through ‘Edit Products’ in header which only appears if you are logged in</w:t>
             </w:r>
           </w:p>
         </w:tc>
@@ -6861,7 +7155,7 @@
                 <w:sz w:val="22"/>
                 <w:szCs w:val="22"/>
               </w:rPr>
-              <w:t>X</w:t>
+              <w:t>2</w:t>
             </w:r>
           </w:p>
         </w:tc>
@@ -6878,6 +7172,75 @@
                 <w:szCs w:val="22"/>
               </w:rPr>
             </w:pPr>
+            <w:proofErr w:type="spellStart"/>
+            <w:r>
+              <w:rPr>
+                <w:rFonts w:asciiTheme="minorHAnsi" w:hAnsiTheme="minorHAnsi" w:cstheme="minorHAnsi"/>
+                <w:color w:val="000000"/>
+                <w:sz w:val="22"/>
+                <w:szCs w:val="22"/>
+              </w:rPr>
+              <w:t>editProducts.jsp</w:t>
+            </w:r>
+            <w:proofErr w:type="spellEnd"/>
+            <w:r>
+              <w:rPr>
+                <w:rFonts w:asciiTheme="minorHAnsi" w:hAnsiTheme="minorHAnsi" w:cstheme="minorHAnsi"/>
+                <w:color w:val="000000"/>
+                <w:sz w:val="22"/>
+                <w:szCs w:val="22"/>
+              </w:rPr>
+              <w:t xml:space="preserve">, </w:t>
+            </w:r>
+            <w:proofErr w:type="spellStart"/>
+            <w:r>
+              <w:rPr>
+                <w:rFonts w:asciiTheme="minorHAnsi" w:hAnsiTheme="minorHAnsi" w:cstheme="minorHAnsi"/>
+                <w:color w:val="000000"/>
+                <w:sz w:val="22"/>
+                <w:szCs w:val="22"/>
+              </w:rPr>
+              <w:t>updateProduct.jsp</w:t>
+            </w:r>
+            <w:proofErr w:type="spellEnd"/>
+            <w:r>
+              <w:rPr>
+                <w:rFonts w:asciiTheme="minorHAnsi" w:hAnsiTheme="minorHAnsi" w:cstheme="minorHAnsi"/>
+                <w:color w:val="000000"/>
+                <w:sz w:val="22"/>
+                <w:szCs w:val="22"/>
+              </w:rPr>
+              <w:t xml:space="preserve">, </w:t>
+            </w:r>
+            <w:proofErr w:type="spellStart"/>
+            <w:r>
+              <w:rPr>
+                <w:rFonts w:asciiTheme="minorHAnsi" w:hAnsiTheme="minorHAnsi" w:cstheme="minorHAnsi"/>
+                <w:color w:val="000000"/>
+                <w:sz w:val="22"/>
+                <w:szCs w:val="22"/>
+              </w:rPr>
+              <w:t>deleteProduct.jsp</w:t>
+            </w:r>
+            <w:proofErr w:type="spellEnd"/>
+            <w:r>
+              <w:rPr>
+                <w:rFonts w:asciiTheme="minorHAnsi" w:hAnsiTheme="minorHAnsi" w:cstheme="minorHAnsi"/>
+                <w:color w:val="000000"/>
+                <w:sz w:val="22"/>
+                <w:szCs w:val="22"/>
+              </w:rPr>
+              <w:t xml:space="preserve">, </w:t>
+            </w:r>
+            <w:r>
+              <w:rPr>
+                <w:rFonts w:asciiTheme="minorHAnsi" w:hAnsiTheme="minorHAnsi" w:cstheme="minorHAnsi"/>
+                <w:color w:val="000000"/>
+                <w:sz w:val="22"/>
+                <w:szCs w:val="22"/>
+              </w:rPr>
+              <w:t>access through ‘Edit Products’ in header which only appears if you are logged in</w:t>
+            </w:r>
           </w:p>
         </w:tc>
       </w:tr>
@@ -8530,37 +8893,8 @@
                 <w:sz w:val="22"/>
                 <w:szCs w:val="22"/>
               </w:rPr>
-              <w:t>Total: (out of</w:t>
-            </w:r>
-            <w:r>
-              <w:rPr>
-                <w:rFonts w:asciiTheme="minorHAnsi" w:hAnsiTheme="minorHAnsi" w:cstheme="minorHAnsi"/>
-                <w:b/>
-                <w:color w:val="000000"/>
-                <w:sz w:val="22"/>
-                <w:szCs w:val="22"/>
-              </w:rPr>
-              <w:t xml:space="preserve"> 50</w:t>
-            </w:r>
-            <w:r>
-              <w:rPr>
-                <w:rFonts w:asciiTheme="minorHAnsi" w:hAnsiTheme="minorHAnsi" w:cstheme="minorHAnsi"/>
-                <w:b/>
-                <w:color w:val="000000"/>
-                <w:sz w:val="22"/>
-                <w:szCs w:val="22"/>
-              </w:rPr>
-              <w:t xml:space="preserve"> with maximum of 10 bonus marks. i.e. 60 points out of 50 is max.</w:t>
-            </w:r>
-            <w:r>
-              <w:rPr>
-                <w:rFonts w:asciiTheme="minorHAnsi" w:hAnsiTheme="minorHAnsi" w:cstheme="minorHAnsi"/>
-                <w:b/>
-                <w:color w:val="000000"/>
-                <w:sz w:val="22"/>
-                <w:szCs w:val="22"/>
-              </w:rPr>
-              <w:t>)</w:t>
+              <w:lastRenderedPageBreak/>
+              <w:t>Total: (out of 50 with maximum of 10 bonus marks. i.e. 60 points out of 50 is max.)</w:t>
             </w:r>
           </w:p>
         </w:tc>

</xml_diff>

<commit_message>
Edited feature marking pagE
</commit_message>
<xml_diff>
--- a/developProjectFeatureMarking.docx
+++ b/developProjectFeatureMarking.docx
@@ -1262,7 +1262,6 @@
                 <w:szCs w:val="22"/>
               </w:rPr>
             </w:pPr>
-            <w:proofErr w:type="spellStart"/>
             <w:r>
               <w:rPr>
                 <w:rFonts w:asciiTheme="minorHAnsi" w:hAnsiTheme="minorHAnsi" w:cstheme="minorHAnsi"/>
@@ -1272,7 +1271,6 @@
               </w:rPr>
               <w:t>listprod.jsp</w:t>
             </w:r>
-            <w:proofErr w:type="spellEnd"/>
           </w:p>
         </w:tc>
       </w:tr>
@@ -1402,7 +1400,6 @@
                 <w:szCs w:val="22"/>
               </w:rPr>
             </w:pPr>
-            <w:proofErr w:type="spellStart"/>
             <w:r>
               <w:rPr>
                 <w:rFonts w:asciiTheme="minorHAnsi" w:hAnsiTheme="minorHAnsi" w:cstheme="minorHAnsi"/>
@@ -1412,7 +1409,6 @@
               </w:rPr>
               <w:t>listprod.jsp</w:t>
             </w:r>
-            <w:proofErr w:type="spellEnd"/>
           </w:p>
         </w:tc>
       </w:tr>
@@ -1542,7 +1538,6 @@
                 <w:szCs w:val="22"/>
               </w:rPr>
             </w:pPr>
-            <w:proofErr w:type="spellStart"/>
             <w:r>
               <w:rPr>
                 <w:rFonts w:asciiTheme="minorHAnsi" w:hAnsiTheme="minorHAnsi" w:cstheme="minorHAnsi"/>
@@ -1552,7 +1547,6 @@
               </w:rPr>
               <w:t>listprod.jsp</w:t>
             </w:r>
-            <w:proofErr w:type="spellEnd"/>
           </w:p>
         </w:tc>
       </w:tr>
@@ -1682,7 +1676,6 @@
                 <w:szCs w:val="22"/>
               </w:rPr>
             </w:pPr>
-            <w:proofErr w:type="spellStart"/>
             <w:r>
               <w:rPr>
                 <w:rFonts w:asciiTheme="minorHAnsi" w:hAnsiTheme="minorHAnsi" w:cstheme="minorHAnsi"/>
@@ -1692,7 +1685,6 @@
               </w:rPr>
               <w:t>listprod.jsp</w:t>
             </w:r>
-            <w:proofErr w:type="spellEnd"/>
           </w:p>
         </w:tc>
       </w:tr>
@@ -1822,7 +1814,6 @@
                 <w:szCs w:val="22"/>
               </w:rPr>
             </w:pPr>
-            <w:proofErr w:type="spellStart"/>
             <w:r>
               <w:rPr>
                 <w:rFonts w:asciiTheme="minorHAnsi" w:hAnsiTheme="minorHAnsi" w:cstheme="minorHAnsi"/>
@@ -1832,27 +1823,15 @@
               </w:rPr>
               <w:t>header.jsp</w:t>
             </w:r>
-            <w:proofErr w:type="spellEnd"/>
-            <w:r>
-              <w:rPr>
-                <w:rFonts w:asciiTheme="minorHAnsi" w:hAnsiTheme="minorHAnsi" w:cstheme="minorHAnsi"/>
-                <w:color w:val="000000"/>
-                <w:sz w:val="22"/>
-                <w:szCs w:val="22"/>
-              </w:rPr>
-              <w:t xml:space="preserve">, </w:t>
-            </w:r>
-            <w:proofErr w:type="spellStart"/>
-            <w:r>
-              <w:rPr>
-                <w:rFonts w:asciiTheme="minorHAnsi" w:hAnsiTheme="minorHAnsi" w:cstheme="minorHAnsi"/>
-                <w:color w:val="000000"/>
-                <w:sz w:val="22"/>
-                <w:szCs w:val="22"/>
-              </w:rPr>
-              <w:t>index.jsp</w:t>
-            </w:r>
-            <w:proofErr w:type="spellEnd"/>
+            <w:r>
+              <w:rPr>
+                <w:rFonts w:asciiTheme="minorHAnsi" w:hAnsiTheme="minorHAnsi" w:cstheme="minorHAnsi"/>
+                <w:color w:val="000000"/>
+                <w:sz w:val="22"/>
+                <w:szCs w:val="22"/>
+              </w:rPr>
+              <w:t>, index.jsp</w:t>
+            </w:r>
           </w:p>
         </w:tc>
       </w:tr>
@@ -1982,37 +1961,15 @@
                 <w:szCs w:val="22"/>
               </w:rPr>
             </w:pPr>
-            <w:proofErr w:type="spellStart"/>
-            <w:r>
-              <w:rPr>
-                <w:rFonts w:asciiTheme="minorHAnsi" w:hAnsiTheme="minorHAnsi" w:cstheme="minorHAnsi"/>
-                <w:color w:val="000000"/>
-                <w:sz w:val="22"/>
-                <w:szCs w:val="22"/>
-              </w:rPr>
-              <w:t>header.jsp</w:t>
-            </w:r>
-            <w:proofErr w:type="spellEnd"/>
-            <w:r>
-              <w:rPr>
-                <w:rFonts w:asciiTheme="minorHAnsi" w:hAnsiTheme="minorHAnsi" w:cstheme="minorHAnsi"/>
-                <w:color w:val="000000"/>
-                <w:sz w:val="22"/>
-                <w:szCs w:val="22"/>
-              </w:rPr>
-              <w:t xml:space="preserve">, </w:t>
-            </w:r>
-            <w:proofErr w:type="spellStart"/>
-            <w:r>
-              <w:rPr>
-                <w:rFonts w:asciiTheme="minorHAnsi" w:hAnsiTheme="minorHAnsi" w:cstheme="minorHAnsi"/>
-                <w:color w:val="000000"/>
-                <w:sz w:val="22"/>
-                <w:szCs w:val="22"/>
-              </w:rPr>
-              <w:t>auth.jsp</w:t>
-            </w:r>
-            <w:proofErr w:type="spellEnd"/>
+            <w:r>
+              <w:rPr>
+                <w:rFonts w:asciiTheme="minorHAnsi" w:hAnsiTheme="minorHAnsi" w:cstheme="minorHAnsi"/>
+                <w:color w:val="000000"/>
+                <w:sz w:val="22"/>
+                <w:szCs w:val="22"/>
+              </w:rPr>
+              <w:t>header.jsp, auth.jsp</w:t>
+            </w:r>
           </w:p>
         </w:tc>
       </w:tr>
@@ -2272,7 +2229,6 @@
               </w:rPr>
               <w:t xml:space="preserve">add </w:t>
             </w:r>
-            <w:proofErr w:type="spellStart"/>
             <w:r>
               <w:rPr>
                 <w:rFonts w:asciiTheme="minorHAnsi" w:hAnsiTheme="minorHAnsi" w:cstheme="minorHAnsi"/>
@@ -2283,7 +2239,6 @@
               </w:rPr>
               <w:t>imgs</w:t>
             </w:r>
-            <w:proofErr w:type="spellEnd"/>
             <w:r>
               <w:rPr>
                 <w:rFonts w:asciiTheme="minorHAnsi" w:hAnsiTheme="minorHAnsi" w:cstheme="minorHAnsi"/>
@@ -2309,7 +2264,6 @@
                 <w:szCs w:val="22"/>
               </w:rPr>
             </w:pPr>
-            <w:proofErr w:type="spellStart"/>
             <w:r>
               <w:rPr>
                 <w:rFonts w:asciiTheme="minorHAnsi" w:hAnsiTheme="minorHAnsi" w:cstheme="minorHAnsi"/>
@@ -2326,49 +2280,8 @@
                 <w:sz w:val="22"/>
                 <w:szCs w:val="22"/>
               </w:rPr>
-              <w:t>istprod.jsp</w:t>
-            </w:r>
-            <w:proofErr w:type="spellEnd"/>
-            <w:r>
-              <w:rPr>
-                <w:rFonts w:asciiTheme="minorHAnsi" w:hAnsiTheme="minorHAnsi" w:cstheme="minorHAnsi"/>
-                <w:color w:val="000000"/>
-                <w:sz w:val="22"/>
-                <w:szCs w:val="22"/>
-              </w:rPr>
-              <w:t xml:space="preserve">, </w:t>
-            </w:r>
-            <w:proofErr w:type="spellStart"/>
-            <w:r>
-              <w:rPr>
-                <w:rFonts w:asciiTheme="minorHAnsi" w:hAnsiTheme="minorHAnsi" w:cstheme="minorHAnsi"/>
-                <w:color w:val="000000"/>
-                <w:sz w:val="22"/>
-                <w:szCs w:val="22"/>
-              </w:rPr>
-              <w:t>header.jsp</w:t>
-            </w:r>
-            <w:proofErr w:type="spellEnd"/>
-            <w:r>
-              <w:rPr>
-                <w:rFonts w:asciiTheme="minorHAnsi" w:hAnsiTheme="minorHAnsi" w:cstheme="minorHAnsi"/>
-                <w:color w:val="000000"/>
-                <w:sz w:val="22"/>
-                <w:szCs w:val="22"/>
-              </w:rPr>
-              <w:t xml:space="preserve">, shop.html, </w:t>
-            </w:r>
-            <w:proofErr w:type="spellStart"/>
-            <w:r>
-              <w:rPr>
-                <w:rFonts w:asciiTheme="minorHAnsi" w:hAnsiTheme="minorHAnsi" w:cstheme="minorHAnsi"/>
-                <w:color w:val="000000"/>
-                <w:sz w:val="22"/>
-                <w:szCs w:val="22"/>
-              </w:rPr>
-              <w:t>index.jsp</w:t>
-            </w:r>
-            <w:proofErr w:type="spellEnd"/>
+              <w:t>istprod.jsp, header.jsp, shop.html, index.jsp</w:t>
+            </w:r>
           </w:p>
         </w:tc>
       </w:tr>
@@ -2693,57 +2606,15 @@
                 <w:szCs w:val="22"/>
               </w:rPr>
             </w:pPr>
-            <w:proofErr w:type="spellStart"/>
-            <w:r>
-              <w:rPr>
-                <w:rFonts w:asciiTheme="minorHAnsi" w:hAnsiTheme="minorHAnsi" w:cstheme="minorHAnsi"/>
-                <w:color w:val="000000"/>
-                <w:sz w:val="22"/>
-                <w:szCs w:val="22"/>
-              </w:rPr>
-              <w:t>addCart.jsp</w:t>
-            </w:r>
-            <w:proofErr w:type="spellEnd"/>
-            <w:r>
-              <w:rPr>
-                <w:rFonts w:asciiTheme="minorHAnsi" w:hAnsiTheme="minorHAnsi" w:cstheme="minorHAnsi"/>
-                <w:color w:val="000000"/>
-                <w:sz w:val="22"/>
-                <w:szCs w:val="22"/>
-              </w:rPr>
-              <w:t xml:space="preserve">, </w:t>
-            </w:r>
-            <w:proofErr w:type="spellStart"/>
-            <w:r>
-              <w:rPr>
-                <w:rFonts w:asciiTheme="minorHAnsi" w:hAnsiTheme="minorHAnsi" w:cstheme="minorHAnsi"/>
-                <w:color w:val="000000"/>
-                <w:sz w:val="22"/>
-                <w:szCs w:val="22"/>
-              </w:rPr>
-              <w:t>showCart.jsp</w:t>
-            </w:r>
-            <w:proofErr w:type="spellEnd"/>
-            <w:r>
-              <w:rPr>
-                <w:rFonts w:asciiTheme="minorHAnsi" w:hAnsiTheme="minorHAnsi" w:cstheme="minorHAnsi"/>
-                <w:color w:val="000000"/>
-                <w:sz w:val="22"/>
-                <w:szCs w:val="22"/>
-              </w:rPr>
-              <w:t xml:space="preserve">, </w:t>
-            </w:r>
-            <w:proofErr w:type="spellStart"/>
-            <w:r>
-              <w:rPr>
-                <w:rFonts w:asciiTheme="minorHAnsi" w:hAnsiTheme="minorHAnsi" w:cstheme="minorHAnsi"/>
-                <w:color w:val="000000"/>
-                <w:sz w:val="22"/>
-                <w:szCs w:val="22"/>
-              </w:rPr>
-              <w:t>listProd.jsp</w:t>
-            </w:r>
-            <w:proofErr w:type="spellEnd"/>
+            <w:r>
+              <w:rPr>
+                <w:rFonts w:asciiTheme="minorHAnsi" w:hAnsiTheme="minorHAnsi" w:cstheme="minorHAnsi"/>
+                <w:color w:val="000000"/>
+                <w:sz w:val="22"/>
+                <w:szCs w:val="22"/>
+              </w:rPr>
+              <w:t>addCart.jsp, showCart.jsp, listProd.jsp</w:t>
+            </w:r>
           </w:p>
         </w:tc>
       </w:tr>
@@ -2873,37 +2744,15 @@
                 <w:szCs w:val="22"/>
               </w:rPr>
             </w:pPr>
-            <w:proofErr w:type="spellStart"/>
-            <w:r>
-              <w:rPr>
-                <w:rFonts w:asciiTheme="minorHAnsi" w:hAnsiTheme="minorHAnsi" w:cstheme="minorHAnsi"/>
-                <w:color w:val="000000"/>
-                <w:sz w:val="22"/>
-                <w:szCs w:val="22"/>
-              </w:rPr>
-              <w:t>showCart.jsp</w:t>
-            </w:r>
-            <w:proofErr w:type="spellEnd"/>
-            <w:r>
-              <w:rPr>
-                <w:rFonts w:asciiTheme="minorHAnsi" w:hAnsiTheme="minorHAnsi" w:cstheme="minorHAnsi"/>
-                <w:color w:val="000000"/>
-                <w:sz w:val="22"/>
-                <w:szCs w:val="22"/>
-              </w:rPr>
-              <w:t xml:space="preserve">, </w:t>
-            </w:r>
-            <w:proofErr w:type="spellStart"/>
-            <w:r>
-              <w:rPr>
-                <w:rFonts w:asciiTheme="minorHAnsi" w:hAnsiTheme="minorHAnsi" w:cstheme="minorHAnsi"/>
-                <w:color w:val="000000"/>
-                <w:sz w:val="22"/>
-                <w:szCs w:val="22"/>
-              </w:rPr>
-              <w:t>header.jsp</w:t>
-            </w:r>
-            <w:proofErr w:type="spellEnd"/>
+            <w:r>
+              <w:rPr>
+                <w:rFonts w:asciiTheme="minorHAnsi" w:hAnsiTheme="minorHAnsi" w:cstheme="minorHAnsi"/>
+                <w:color w:val="000000"/>
+                <w:sz w:val="22"/>
+                <w:szCs w:val="22"/>
+              </w:rPr>
+              <w:t>showCart.jsp, header.jsp</w:t>
+            </w:r>
           </w:p>
         </w:tc>
       </w:tr>
@@ -3051,37 +2900,15 @@
                 <w:szCs w:val="22"/>
               </w:rPr>
             </w:pPr>
-            <w:proofErr w:type="spellStart"/>
-            <w:r>
-              <w:rPr>
-                <w:rFonts w:asciiTheme="minorHAnsi" w:hAnsiTheme="minorHAnsi" w:cstheme="minorHAnsi"/>
-                <w:color w:val="000000"/>
-                <w:sz w:val="22"/>
-                <w:szCs w:val="22"/>
-              </w:rPr>
-              <w:t>showCart.jsp</w:t>
-            </w:r>
-            <w:proofErr w:type="spellEnd"/>
-            <w:r>
-              <w:rPr>
-                <w:rFonts w:asciiTheme="minorHAnsi" w:hAnsiTheme="minorHAnsi" w:cstheme="minorHAnsi"/>
-                <w:color w:val="000000"/>
-                <w:sz w:val="22"/>
-                <w:szCs w:val="22"/>
-              </w:rPr>
-              <w:t xml:space="preserve">, </w:t>
-            </w:r>
-            <w:proofErr w:type="spellStart"/>
-            <w:r>
-              <w:rPr>
-                <w:rFonts w:asciiTheme="minorHAnsi" w:hAnsiTheme="minorHAnsi" w:cstheme="minorHAnsi"/>
-                <w:color w:val="000000"/>
-                <w:sz w:val="22"/>
-                <w:szCs w:val="22"/>
-              </w:rPr>
-              <w:t>updateQuant.jsp</w:t>
-            </w:r>
-            <w:proofErr w:type="spellEnd"/>
+            <w:r>
+              <w:rPr>
+                <w:rFonts w:asciiTheme="minorHAnsi" w:hAnsiTheme="minorHAnsi" w:cstheme="minorHAnsi"/>
+                <w:color w:val="000000"/>
+                <w:sz w:val="22"/>
+                <w:szCs w:val="22"/>
+              </w:rPr>
+              <w:t>showCart.jsp, updateQuant.jsp</w:t>
+            </w:r>
           </w:p>
         </w:tc>
       </w:tr>
@@ -3211,37 +3038,15 @@
                 <w:szCs w:val="22"/>
               </w:rPr>
             </w:pPr>
-            <w:proofErr w:type="spellStart"/>
-            <w:r>
-              <w:rPr>
-                <w:rFonts w:asciiTheme="minorHAnsi" w:hAnsiTheme="minorHAnsi" w:cstheme="minorHAnsi"/>
-                <w:color w:val="000000"/>
-                <w:sz w:val="22"/>
-                <w:szCs w:val="22"/>
-              </w:rPr>
-              <w:t>delCart.jsp</w:t>
-            </w:r>
-            <w:proofErr w:type="spellEnd"/>
-            <w:r>
-              <w:rPr>
-                <w:rFonts w:asciiTheme="minorHAnsi" w:hAnsiTheme="minorHAnsi" w:cstheme="minorHAnsi"/>
-                <w:color w:val="000000"/>
-                <w:sz w:val="22"/>
-                <w:szCs w:val="22"/>
-              </w:rPr>
-              <w:t xml:space="preserve">, </w:t>
-            </w:r>
-            <w:proofErr w:type="spellStart"/>
-            <w:r>
-              <w:rPr>
-                <w:rFonts w:asciiTheme="minorHAnsi" w:hAnsiTheme="minorHAnsi" w:cstheme="minorHAnsi"/>
-                <w:color w:val="000000"/>
-                <w:sz w:val="22"/>
-                <w:szCs w:val="22"/>
-              </w:rPr>
-              <w:t>showCart.jsp</w:t>
-            </w:r>
-            <w:proofErr w:type="spellEnd"/>
+            <w:r>
+              <w:rPr>
+                <w:rFonts w:asciiTheme="minorHAnsi" w:hAnsiTheme="minorHAnsi" w:cstheme="minorHAnsi"/>
+                <w:color w:val="000000"/>
+                <w:sz w:val="22"/>
+                <w:szCs w:val="22"/>
+              </w:rPr>
+              <w:t>delCart.jsp, showCart.jsp</w:t>
+            </w:r>
           </w:p>
         </w:tc>
       </w:tr>
@@ -3371,7 +3176,6 @@
                 <w:szCs w:val="22"/>
               </w:rPr>
             </w:pPr>
-            <w:proofErr w:type="spellStart"/>
             <w:r>
               <w:rPr>
                 <w:rFonts w:asciiTheme="minorHAnsi" w:hAnsiTheme="minorHAnsi" w:cstheme="minorHAnsi"/>
@@ -3381,7 +3185,6 @@
               </w:rPr>
               <w:t>header.jsp</w:t>
             </w:r>
-            <w:proofErr w:type="spellEnd"/>
           </w:p>
         </w:tc>
       </w:tr>
@@ -4403,7 +4206,6 @@
                 <w:szCs w:val="22"/>
               </w:rPr>
             </w:pPr>
-            <w:proofErr w:type="spellStart"/>
             <w:r>
               <w:rPr>
                 <w:rFonts w:asciiTheme="minorHAnsi" w:hAnsiTheme="minorHAnsi" w:cstheme="minorHAnsi"/>
@@ -4413,7 +4215,6 @@
               </w:rPr>
               <w:t>product.jsp</w:t>
             </w:r>
-            <w:proofErr w:type="spellEnd"/>
           </w:p>
         </w:tc>
       </w:tr>
@@ -4543,7 +4344,6 @@
                 <w:szCs w:val="22"/>
               </w:rPr>
             </w:pPr>
-            <w:proofErr w:type="spellStart"/>
             <w:r>
               <w:rPr>
                 <w:rFonts w:asciiTheme="minorHAnsi" w:hAnsiTheme="minorHAnsi" w:cstheme="minorHAnsi"/>
@@ -4553,7 +4353,6 @@
               </w:rPr>
               <w:t>product.jsp</w:t>
             </w:r>
-            <w:proofErr w:type="spellEnd"/>
           </w:p>
         </w:tc>
       </w:tr>
@@ -4786,7 +4585,6 @@
                 <w:szCs w:val="22"/>
               </w:rPr>
             </w:pPr>
-            <w:proofErr w:type="spellStart"/>
             <w:r>
               <w:rPr>
                 <w:rFonts w:asciiTheme="minorHAnsi" w:hAnsiTheme="minorHAnsi" w:cstheme="minorHAnsi"/>
@@ -4796,7 +4594,6 @@
               </w:rPr>
               <w:t>createUser.jsp</w:t>
             </w:r>
-            <w:proofErr w:type="spellEnd"/>
           </w:p>
         </w:tc>
       </w:tr>
@@ -4926,7 +4723,6 @@
                 <w:szCs w:val="22"/>
               </w:rPr>
             </w:pPr>
-            <w:proofErr w:type="spellStart"/>
             <w:r>
               <w:rPr>
                 <w:rFonts w:asciiTheme="minorHAnsi" w:hAnsiTheme="minorHAnsi" w:cstheme="minorHAnsi"/>
@@ -4936,7 +4732,6 @@
               </w:rPr>
               <w:t>createUser.jsp</w:t>
             </w:r>
-            <w:proofErr w:type="spellEnd"/>
           </w:p>
         </w:tc>
       </w:tr>
@@ -5063,7 +4858,6 @@
                 <w:szCs w:val="22"/>
               </w:rPr>
             </w:pPr>
-            <w:proofErr w:type="spellStart"/>
             <w:r>
               <w:rPr>
                 <w:rFonts w:asciiTheme="minorHAnsi" w:hAnsiTheme="minorHAnsi" w:cstheme="minorHAnsi"/>
@@ -5073,7 +4867,6 @@
               </w:rPr>
               <w:t>updateInfo.jsp</w:t>
             </w:r>
-            <w:proofErr w:type="spellEnd"/>
           </w:p>
         </w:tc>
       </w:tr>
@@ -5624,37 +5417,42 @@
                 <w:szCs w:val="22"/>
               </w:rPr>
             </w:pPr>
-            <w:proofErr w:type="spellStart"/>
-            <w:r>
-              <w:rPr>
-                <w:rFonts w:asciiTheme="minorHAnsi" w:hAnsiTheme="minorHAnsi" w:cstheme="minorHAnsi"/>
-                <w:color w:val="000000"/>
-                <w:sz w:val="22"/>
-                <w:szCs w:val="22"/>
-              </w:rPr>
-              <w:t>addReview.jsp</w:t>
-            </w:r>
-            <w:proofErr w:type="spellEnd"/>
-            <w:r>
-              <w:rPr>
-                <w:rFonts w:asciiTheme="minorHAnsi" w:hAnsiTheme="minorHAnsi" w:cstheme="minorHAnsi"/>
-                <w:color w:val="000000"/>
-                <w:sz w:val="22"/>
-                <w:szCs w:val="22"/>
-              </w:rPr>
-              <w:t xml:space="preserve">, </w:t>
-            </w:r>
-            <w:proofErr w:type="spellStart"/>
-            <w:r>
-              <w:rPr>
-                <w:rFonts w:asciiTheme="minorHAnsi" w:hAnsiTheme="minorHAnsi" w:cstheme="minorHAnsi"/>
-                <w:color w:val="000000"/>
-                <w:sz w:val="22"/>
-                <w:szCs w:val="22"/>
-              </w:rPr>
-              <w:t>auth.jsp</w:t>
-            </w:r>
-            <w:proofErr w:type="spellEnd"/>
+            <w:r>
+              <w:rPr>
+                <w:rFonts w:asciiTheme="minorHAnsi" w:hAnsiTheme="minorHAnsi" w:cstheme="minorHAnsi"/>
+                <w:color w:val="000000"/>
+                <w:sz w:val="22"/>
+                <w:szCs w:val="22"/>
+              </w:rPr>
+              <w:t>addReview.jsp, auth.jsp</w:t>
+            </w:r>
+            <w:r>
+              <w:rPr>
+                <w:rFonts w:asciiTheme="minorHAnsi" w:hAnsiTheme="minorHAnsi" w:cstheme="minorHAnsi"/>
+                <w:color w:val="000000"/>
+                <w:sz w:val="22"/>
+                <w:szCs w:val="22"/>
+              </w:rPr>
+              <w:t>, product.jsp</w:t>
+            </w:r>
+            <w:r>
+              <w:rPr>
+                <w:rFonts w:asciiTheme="minorHAnsi" w:hAnsiTheme="minorHAnsi" w:cstheme="minorHAnsi"/>
+                <w:color w:val="000000"/>
+                <w:sz w:val="22"/>
+                <w:szCs w:val="22"/>
+              </w:rPr>
+              <w:t>, can only do if you are logge</w:t>
+            </w:r>
+            <w:r>
+              <w:rPr>
+                <w:rFonts w:asciiTheme="minorHAnsi" w:hAnsiTheme="minorHAnsi" w:cstheme="minorHAnsi"/>
+                <w:color w:val="000000"/>
+                <w:sz w:val="22"/>
+                <w:szCs w:val="22"/>
+              </w:rPr>
+              <w:t>d in</w:t>
+            </w:r>
           </w:p>
         </w:tc>
       </w:tr>
@@ -5784,37 +5582,15 @@
                 <w:szCs w:val="22"/>
               </w:rPr>
             </w:pPr>
-            <w:proofErr w:type="spellStart"/>
-            <w:r>
-              <w:rPr>
-                <w:rFonts w:asciiTheme="minorHAnsi" w:hAnsiTheme="minorHAnsi" w:cstheme="minorHAnsi"/>
-                <w:color w:val="000000"/>
-                <w:sz w:val="22"/>
-                <w:szCs w:val="22"/>
-              </w:rPr>
-              <w:t>product.jsp</w:t>
-            </w:r>
-            <w:proofErr w:type="spellEnd"/>
-            <w:r>
-              <w:rPr>
-                <w:rFonts w:asciiTheme="minorHAnsi" w:hAnsiTheme="minorHAnsi" w:cstheme="minorHAnsi"/>
-                <w:color w:val="000000"/>
-                <w:sz w:val="22"/>
-                <w:szCs w:val="22"/>
-              </w:rPr>
-              <w:t xml:space="preserve">, </w:t>
-            </w:r>
-            <w:proofErr w:type="spellStart"/>
-            <w:r>
-              <w:rPr>
-                <w:rFonts w:asciiTheme="minorHAnsi" w:hAnsiTheme="minorHAnsi" w:cstheme="minorHAnsi"/>
-                <w:color w:val="000000"/>
-                <w:sz w:val="22"/>
-                <w:szCs w:val="22"/>
-              </w:rPr>
-              <w:t>addReview.jsp</w:t>
-            </w:r>
-            <w:proofErr w:type="spellEnd"/>
+            <w:r>
+              <w:rPr>
+                <w:rFonts w:asciiTheme="minorHAnsi" w:hAnsiTheme="minorHAnsi" w:cstheme="minorHAnsi"/>
+                <w:color w:val="000000"/>
+                <w:sz w:val="22"/>
+                <w:szCs w:val="22"/>
+              </w:rPr>
+              <w:t>product.jsp, addReview.jsp</w:t>
+            </w:r>
           </w:p>
         </w:tc>
       </w:tr>
@@ -6104,19 +5880,11 @@
                 <w:rFonts w:asciiTheme="minorHAnsi" w:hAnsiTheme="minorHAnsi" w:cstheme="minorHAnsi"/>
               </w:rPr>
             </w:pPr>
-            <w:proofErr w:type="spellStart"/>
-            <w:r>
-              <w:rPr>
-                <w:rFonts w:asciiTheme="minorHAnsi" w:hAnsiTheme="minorHAnsi" w:cstheme="minorHAnsi"/>
-              </w:rPr>
-              <w:t>product.jsp</w:t>
-            </w:r>
-            <w:proofErr w:type="spellEnd"/>
-            <w:r>
-              <w:rPr>
-                <w:rFonts w:asciiTheme="minorHAnsi" w:hAnsiTheme="minorHAnsi" w:cstheme="minorHAnsi"/>
-              </w:rPr>
-              <w:t>, inventory by warehouse is shown on the product page</w:t>
+            <w:r>
+              <w:rPr>
+                <w:rFonts w:asciiTheme="minorHAnsi" w:hAnsiTheme="minorHAnsi" w:cstheme="minorHAnsi"/>
+              </w:rPr>
+              <w:t>product.jsp, inventory by warehouse is shown on the product page</w:t>
             </w:r>
           </w:p>
         </w:tc>
@@ -6983,57 +6751,15 @@
                 <w:szCs w:val="22"/>
               </w:rPr>
             </w:pPr>
-            <w:proofErr w:type="spellStart"/>
-            <w:r>
-              <w:rPr>
-                <w:rFonts w:asciiTheme="minorHAnsi" w:hAnsiTheme="minorHAnsi" w:cstheme="minorHAnsi"/>
-                <w:color w:val="000000"/>
-                <w:sz w:val="22"/>
-                <w:szCs w:val="22"/>
-              </w:rPr>
-              <w:t>auth.jsp</w:t>
-            </w:r>
-            <w:proofErr w:type="spellEnd"/>
-            <w:r>
-              <w:rPr>
-                <w:rFonts w:asciiTheme="minorHAnsi" w:hAnsiTheme="minorHAnsi" w:cstheme="minorHAnsi"/>
-                <w:color w:val="000000"/>
-                <w:sz w:val="22"/>
-                <w:szCs w:val="22"/>
-              </w:rPr>
-              <w:t xml:space="preserve">, </w:t>
-            </w:r>
-            <w:proofErr w:type="spellStart"/>
-            <w:r>
-              <w:rPr>
-                <w:rFonts w:asciiTheme="minorHAnsi" w:hAnsiTheme="minorHAnsi" w:cstheme="minorHAnsi"/>
-                <w:color w:val="000000"/>
-                <w:sz w:val="22"/>
-                <w:szCs w:val="22"/>
-              </w:rPr>
-              <w:t>listprod.jsp</w:t>
-            </w:r>
-            <w:proofErr w:type="spellEnd"/>
-            <w:r>
-              <w:rPr>
-                <w:rFonts w:asciiTheme="minorHAnsi" w:hAnsiTheme="minorHAnsi" w:cstheme="minorHAnsi"/>
-                <w:color w:val="000000"/>
-                <w:sz w:val="22"/>
-                <w:szCs w:val="22"/>
-              </w:rPr>
-              <w:t xml:space="preserve">, </w:t>
-            </w:r>
-            <w:proofErr w:type="spellStart"/>
-            <w:r>
-              <w:rPr>
-                <w:rFonts w:asciiTheme="minorHAnsi" w:hAnsiTheme="minorHAnsi" w:cstheme="minorHAnsi"/>
-                <w:color w:val="000000"/>
-                <w:sz w:val="22"/>
-                <w:szCs w:val="22"/>
-              </w:rPr>
-              <w:t>addProduct.jsp</w:t>
-            </w:r>
-            <w:proofErr w:type="spellEnd"/>
+            <w:r>
+              <w:rPr>
+                <w:rFonts w:asciiTheme="minorHAnsi" w:hAnsiTheme="minorHAnsi" w:cstheme="minorHAnsi"/>
+                <w:color w:val="000000"/>
+                <w:sz w:val="22"/>
+                <w:szCs w:val="22"/>
+              </w:rPr>
+              <w:t>auth.jsp, listprod.jsp, addProduct.jsp</w:t>
+            </w:r>
             <w:r>
               <w:rPr>
                 <w:rFonts w:asciiTheme="minorHAnsi" w:hAnsiTheme="minorHAnsi" w:cstheme="minorHAnsi"/>
@@ -7172,57 +6898,15 @@
                 <w:szCs w:val="22"/>
               </w:rPr>
             </w:pPr>
-            <w:proofErr w:type="spellStart"/>
-            <w:r>
-              <w:rPr>
-                <w:rFonts w:asciiTheme="minorHAnsi" w:hAnsiTheme="minorHAnsi" w:cstheme="minorHAnsi"/>
-                <w:color w:val="000000"/>
-                <w:sz w:val="22"/>
-                <w:szCs w:val="22"/>
-              </w:rPr>
-              <w:t>editProducts.jsp</w:t>
-            </w:r>
-            <w:proofErr w:type="spellEnd"/>
-            <w:r>
-              <w:rPr>
-                <w:rFonts w:asciiTheme="minorHAnsi" w:hAnsiTheme="minorHAnsi" w:cstheme="minorHAnsi"/>
-                <w:color w:val="000000"/>
-                <w:sz w:val="22"/>
-                <w:szCs w:val="22"/>
-              </w:rPr>
-              <w:t xml:space="preserve">, </w:t>
-            </w:r>
-            <w:proofErr w:type="spellStart"/>
-            <w:r>
-              <w:rPr>
-                <w:rFonts w:asciiTheme="minorHAnsi" w:hAnsiTheme="minorHAnsi" w:cstheme="minorHAnsi"/>
-                <w:color w:val="000000"/>
-                <w:sz w:val="22"/>
-                <w:szCs w:val="22"/>
-              </w:rPr>
-              <w:t>updateProduct.jsp</w:t>
-            </w:r>
-            <w:proofErr w:type="spellEnd"/>
-            <w:r>
-              <w:rPr>
-                <w:rFonts w:asciiTheme="minorHAnsi" w:hAnsiTheme="minorHAnsi" w:cstheme="minorHAnsi"/>
-                <w:color w:val="000000"/>
-                <w:sz w:val="22"/>
-                <w:szCs w:val="22"/>
-              </w:rPr>
-              <w:t xml:space="preserve">, </w:t>
-            </w:r>
-            <w:proofErr w:type="spellStart"/>
-            <w:r>
-              <w:rPr>
-                <w:rFonts w:asciiTheme="minorHAnsi" w:hAnsiTheme="minorHAnsi" w:cstheme="minorHAnsi"/>
-                <w:color w:val="000000"/>
-                <w:sz w:val="22"/>
-                <w:szCs w:val="22"/>
-              </w:rPr>
-              <w:t>deleteProduct.jsp</w:t>
-            </w:r>
-            <w:proofErr w:type="spellEnd"/>
+            <w:r>
+              <w:rPr>
+                <w:rFonts w:asciiTheme="minorHAnsi" w:hAnsiTheme="minorHAnsi" w:cstheme="minorHAnsi"/>
+                <w:color w:val="000000"/>
+                <w:sz w:val="22"/>
+                <w:szCs w:val="22"/>
+              </w:rPr>
+              <w:t>editProducts.jsp, updateProduct.jsp, deleteProduct.jsp</w:t>
+            </w:r>
             <w:r>
               <w:rPr>
                 <w:rFonts w:asciiTheme="minorHAnsi" w:hAnsiTheme="minorHAnsi" w:cstheme="minorHAnsi"/>
@@ -8487,6 +8171,15 @@
                 <w:szCs w:val="22"/>
               </w:rPr>
             </w:pPr>
+            <w:r>
+              <w:rPr>
+                <w:rFonts w:asciiTheme="minorHAnsi" w:hAnsiTheme="minorHAnsi" w:cstheme="minorHAnsi"/>
+                <w:color w:val="000000"/>
+                <w:sz w:val="22"/>
+                <w:szCs w:val="22"/>
+              </w:rPr>
+              <w:t>2</w:t>
+            </w:r>
           </w:p>
         </w:tc>
         <w:tc>
@@ -8495,13 +8188,61 @@
           </w:tcPr>
           <w:p>
             <w:pPr>
-              <w:rPr>
-                <w:rFonts w:asciiTheme="minorHAnsi" w:hAnsiTheme="minorHAnsi" w:cstheme="minorHAnsi"/>
-                <w:color w:val="000000"/>
-                <w:sz w:val="22"/>
-                <w:szCs w:val="22"/>
-              </w:rPr>
-            </w:pPr>
+              <w:pStyle w:val="ListParagraph"/>
+              <w:numPr>
+                <w:ilvl w:val="0"/>
+                <w:numId w:val="1"/>
+              </w:numPr>
+              <w:rPr>
+                <w:rFonts w:asciiTheme="minorHAnsi" w:hAnsiTheme="minorHAnsi" w:cstheme="minorHAnsi"/>
+                <w:color w:val="000000"/>
+                <w:sz w:val="22"/>
+                <w:szCs w:val="22"/>
+              </w:rPr>
+            </w:pPr>
+            <w:r>
+              <w:rPr>
+                <w:rFonts w:asciiTheme="minorHAnsi" w:hAnsiTheme="minorHAnsi" w:cstheme="minorHAnsi"/>
+                <w:color w:val="000000"/>
+                <w:sz w:val="22"/>
+                <w:szCs w:val="22"/>
+              </w:rPr>
+              <w:t xml:space="preserve">Header bar and index page are dynamic and change based on if you are logged in / out. Certain </w:t>
+            </w:r>
+            <w:r>
+              <w:rPr>
+                <w:rFonts w:asciiTheme="minorHAnsi" w:hAnsiTheme="minorHAnsi" w:cstheme="minorHAnsi"/>
+                <w:color w:val="000000"/>
+                <w:sz w:val="22"/>
+                <w:szCs w:val="22"/>
+              </w:rPr>
+              <w:lastRenderedPageBreak/>
+              <w:t>features are only available and only show if you are logged in.</w:t>
+            </w:r>
+          </w:p>
+          <w:p>
+            <w:pPr>
+              <w:pStyle w:val="ListParagraph"/>
+              <w:numPr>
+                <w:ilvl w:val="0"/>
+                <w:numId w:val="1"/>
+              </w:numPr>
+              <w:rPr>
+                <w:rFonts w:asciiTheme="minorHAnsi" w:hAnsiTheme="minorHAnsi" w:cstheme="minorHAnsi"/>
+                <w:color w:val="000000"/>
+                <w:sz w:val="22"/>
+                <w:szCs w:val="22"/>
+              </w:rPr>
+            </w:pPr>
+            <w:r>
+              <w:rPr>
+                <w:rFonts w:asciiTheme="minorHAnsi" w:hAnsiTheme="minorHAnsi" w:cstheme="minorHAnsi"/>
+                <w:color w:val="000000"/>
+                <w:sz w:val="22"/>
+                <w:szCs w:val="22"/>
+              </w:rPr>
+              <w:t>Can only add a review if you are logged in</w:t>
+            </w:r>
           </w:p>
         </w:tc>
       </w:tr>
@@ -8893,7 +8634,6 @@
                 <w:sz w:val="22"/>
                 <w:szCs w:val="22"/>
               </w:rPr>
-              <w:lastRenderedPageBreak/>
               <w:t>Total: (out of 50 with maximum of 10 bonus marks. i.e. 60 points out of 50 is max.)</w:t>
             </w:r>
           </w:p>
@@ -8985,6 +8725,126 @@
     </w:sectPr>
   </w:body>
 </w:document>
+</file>
+
+<file path=word/numbering.xml><?xml version="1.0" encoding="utf-8"?>
+<w:numbering xmlns:wpc="http://schemas.microsoft.com/office/word/2010/wordprocessingCanvas" xmlns:cx="http://schemas.microsoft.com/office/drawing/2014/chartex" xmlns:cx1="http://schemas.microsoft.com/office/drawing/2015/9/8/chartex" xmlns:cx2="http://schemas.microsoft.com/office/drawing/2015/10/21/chartex" xmlns:cx3="http://schemas.microsoft.com/office/drawing/2016/5/9/chartex" xmlns:cx4="http://schemas.microsoft.com/office/drawing/2016/5/10/chartex" xmlns:cx5="http://schemas.microsoft.com/office/drawing/2016/5/11/chartex" xmlns:cx6="http://schemas.microsoft.com/office/drawing/2016/5/12/chartex" xmlns:cx7="http://schemas.microsoft.com/office/drawing/2016/5/13/chartex" xmlns:cx8="http://schemas.microsoft.com/office/drawing/2016/5/14/chartex" xmlns:mc="http://schemas.openxmlformats.org/markup-compatibility/2006" xmlns:aink="http://schemas.microsoft.com/office/drawing/2016/ink" xmlns:am3d="http://schemas.microsoft.com/office/drawing/2017/model3d" xmlns:o="urn:schemas-microsoft-com:office:office" xmlns:oel="http://schemas.microsoft.com/office/2019/extlst" xmlns:r="http://schemas.openxmlformats.org/officeDocument/2006/relationships" xmlns:m="http://schemas.openxmlformats.org/officeDocument/2006/math" xmlns:v="urn:schemas-microsoft-com:vml" xmlns:wp14="http://schemas.microsoft.com/office/word/2010/wordprocessingDrawing" xmlns:wp="http://schemas.openxmlformats.org/drawingml/2006/wordprocessingDrawing" xmlns:w10="urn:schemas-microsoft-com:office:word" xmlns:w="http://schemas.openxmlformats.org/wordprocessingml/2006/main" xmlns:w14="http://schemas.microsoft.com/office/word/2010/wordml" xmlns:w15="http://schemas.microsoft.com/office/word/2012/wordml" xmlns:w16cex="http://schemas.microsoft.com/office/word/2018/wordml/cex" xmlns:w16cid="http://schemas.microsoft.com/office/word/2016/wordml/cid" xmlns:w16="http://schemas.microsoft.com/office/word/2018/wordml" xmlns:w16sdtdh="http://schemas.microsoft.com/office/word/2020/wordml/sdtdatahash" xmlns:w16se="http://schemas.microsoft.com/office/word/2015/wordml/symex" xmlns:wpg="http://schemas.microsoft.com/office/word/2010/wordprocessingGroup" xmlns:wpi="http://schemas.microsoft.com/office/word/2010/wordprocessingInk" xmlns:wne="http://schemas.microsoft.com/office/word/2006/wordml" xmlns:wps="http://schemas.microsoft.com/office/word/2010/wordprocessingShape" mc:Ignorable="w14 w15 w16se w16cid w16 w16cex w16sdtdh wp14">
+  <w:abstractNum w:abstractNumId="0" w15:restartNumberingAfterBreak="0">
+    <w:nsid w:val="53D85C07"/>
+    <w:multiLevelType w:val="hybridMultilevel"/>
+    <w:tmpl w:val="4E325EB2"/>
+    <w:lvl w:ilvl="0" w:tplc="EEE8D5E4">
+      <w:numFmt w:val="bullet"/>
+      <w:lvlText w:val="-"/>
+      <w:lvlJc w:val="left"/>
+      <w:pPr>
+        <w:ind w:left="720" w:hanging="360"/>
+      </w:pPr>
+      <w:rPr>
+        <w:rFonts w:ascii="Calibri" w:eastAsia="Times New Roman" w:hAnsi="Calibri" w:cs="Calibri" w:hint="default"/>
+      </w:rPr>
+    </w:lvl>
+    <w:lvl w:ilvl="1" w:tplc="10090003" w:tentative="1">
+      <w:start w:val="1"/>
+      <w:numFmt w:val="bullet"/>
+      <w:lvlText w:val="o"/>
+      <w:lvlJc w:val="left"/>
+      <w:pPr>
+        <w:ind w:left="1440" w:hanging="360"/>
+      </w:pPr>
+      <w:rPr>
+        <w:rFonts w:ascii="Courier New" w:hAnsi="Courier New" w:cs="Courier New" w:hint="default"/>
+      </w:rPr>
+    </w:lvl>
+    <w:lvl w:ilvl="2" w:tplc="10090005" w:tentative="1">
+      <w:start w:val="1"/>
+      <w:numFmt w:val="bullet"/>
+      <w:lvlText w:val=""/>
+      <w:lvlJc w:val="left"/>
+      <w:pPr>
+        <w:ind w:left="2160" w:hanging="360"/>
+      </w:pPr>
+      <w:rPr>
+        <w:rFonts w:ascii="Wingdings" w:hAnsi="Wingdings" w:hint="default"/>
+      </w:rPr>
+    </w:lvl>
+    <w:lvl w:ilvl="3" w:tplc="10090001" w:tentative="1">
+      <w:start w:val="1"/>
+      <w:numFmt w:val="bullet"/>
+      <w:lvlText w:val=""/>
+      <w:lvlJc w:val="left"/>
+      <w:pPr>
+        <w:ind w:left="2880" w:hanging="360"/>
+      </w:pPr>
+      <w:rPr>
+        <w:rFonts w:ascii="Symbol" w:hAnsi="Symbol" w:hint="default"/>
+      </w:rPr>
+    </w:lvl>
+    <w:lvl w:ilvl="4" w:tplc="10090003" w:tentative="1">
+      <w:start w:val="1"/>
+      <w:numFmt w:val="bullet"/>
+      <w:lvlText w:val="o"/>
+      <w:lvlJc w:val="left"/>
+      <w:pPr>
+        <w:ind w:left="3600" w:hanging="360"/>
+      </w:pPr>
+      <w:rPr>
+        <w:rFonts w:ascii="Courier New" w:hAnsi="Courier New" w:cs="Courier New" w:hint="default"/>
+      </w:rPr>
+    </w:lvl>
+    <w:lvl w:ilvl="5" w:tplc="10090005" w:tentative="1">
+      <w:start w:val="1"/>
+      <w:numFmt w:val="bullet"/>
+      <w:lvlText w:val=""/>
+      <w:lvlJc w:val="left"/>
+      <w:pPr>
+        <w:ind w:left="4320" w:hanging="360"/>
+      </w:pPr>
+      <w:rPr>
+        <w:rFonts w:ascii="Wingdings" w:hAnsi="Wingdings" w:hint="default"/>
+      </w:rPr>
+    </w:lvl>
+    <w:lvl w:ilvl="6" w:tplc="10090001" w:tentative="1">
+      <w:start w:val="1"/>
+      <w:numFmt w:val="bullet"/>
+      <w:lvlText w:val=""/>
+      <w:lvlJc w:val="left"/>
+      <w:pPr>
+        <w:ind w:left="5040" w:hanging="360"/>
+      </w:pPr>
+      <w:rPr>
+        <w:rFonts w:ascii="Symbol" w:hAnsi="Symbol" w:hint="default"/>
+      </w:rPr>
+    </w:lvl>
+    <w:lvl w:ilvl="7" w:tplc="10090003" w:tentative="1">
+      <w:start w:val="1"/>
+      <w:numFmt w:val="bullet"/>
+      <w:lvlText w:val="o"/>
+      <w:lvlJc w:val="left"/>
+      <w:pPr>
+        <w:ind w:left="5760" w:hanging="360"/>
+      </w:pPr>
+      <w:rPr>
+        <w:rFonts w:ascii="Courier New" w:hAnsi="Courier New" w:cs="Courier New" w:hint="default"/>
+      </w:rPr>
+    </w:lvl>
+    <w:lvl w:ilvl="8" w:tplc="10090005" w:tentative="1">
+      <w:start w:val="1"/>
+      <w:numFmt w:val="bullet"/>
+      <w:lvlText w:val=""/>
+      <w:lvlJc w:val="left"/>
+      <w:pPr>
+        <w:ind w:left="6480" w:hanging="360"/>
+      </w:pPr>
+      <w:rPr>
+        <w:rFonts w:ascii="Wingdings" w:hAnsi="Wingdings" w:hint="default"/>
+      </w:rPr>
+    </w:lvl>
+  </w:abstractNum>
+  <w:num w:numId="1" w16cid:durableId="1064597418">
+    <w:abstractNumId w:val="0"/>
+  </w:num>
+</w:numbering>
 </file>
 
 <file path=word/styles.xml><?xml version="1.0" encoding="utf-8"?>
@@ -9479,6 +9339,17 @@
       <w:lang w:val="en-US" w:eastAsia="en-US"/>
     </w:rPr>
   </w:style>
+  <w:style w:type="paragraph" w:styleId="ListParagraph">
+    <w:name w:val="List Paragraph"/>
+    <w:basedOn w:val="Normal"/>
+    <w:uiPriority w:val="34"/>
+    <w:qFormat/>
+    <w:rsid w:val="00F831E4"/>
+    <w:pPr>
+      <w:ind w:left="720"/>
+      <w:contextualSpacing/>
+    </w:pPr>
+  </w:style>
 </w:styles>
 </file>
 

</xml_diff>

<commit_message>
Edited doc and added authentication to listorder
</commit_message>
<xml_diff>
--- a/developProjectFeatureMarking.docx
+++ b/developProjectFeatureMarking.docx
@@ -38,32 +38,6 @@
       <w:pPr>
         <w:rPr>
           <w:rFonts w:asciiTheme="minorHAnsi" w:hAnsiTheme="minorHAnsi" w:cstheme="minorHAnsi"/>
-        </w:rPr>
-      </w:pPr>
-      <w:r>
-        <w:rPr>
-          <w:rFonts w:asciiTheme="minorHAnsi" w:hAnsiTheme="minorHAnsi" w:cstheme="minorHAnsi"/>
-        </w:rPr>
-        <w:t>X -&gt; To-Do</w:t>
-      </w:r>
-    </w:p>
-    <w:p>
-      <w:pPr>
-        <w:rPr>
-          <w:rFonts w:asciiTheme="minorHAnsi" w:hAnsiTheme="minorHAnsi" w:cstheme="minorHAnsi"/>
-        </w:rPr>
-      </w:pPr>
-      <w:r>
-        <w:rPr>
-          <w:rFonts w:asciiTheme="minorHAnsi" w:hAnsiTheme="minorHAnsi" w:cstheme="minorHAnsi"/>
-        </w:rPr>
-        <w:t>Points Filled In -&gt; Should Be Done Already :)</w:t>
-      </w:r>
-    </w:p>
-    <w:p>
-      <w:pPr>
-        <w:rPr>
-          <w:rFonts w:asciiTheme="minorHAnsi" w:hAnsiTheme="minorHAnsi" w:cstheme="minorHAnsi"/>
           <w:b/>
           <w:sz w:val="28"/>
           <w:u w:val="single"/>
@@ -4432,6 +4406,7 @@
                 <w:sz w:val="22"/>
                 <w:szCs w:val="22"/>
               </w:rPr>
+              <w:lastRenderedPageBreak/>
               <w:t>User Accounts/Login</w:t>
             </w:r>
             <w:r>
@@ -6244,6 +6219,15 @@
                 <w:szCs w:val="22"/>
               </w:rPr>
             </w:pPr>
+            <w:r>
+              <w:rPr>
+                <w:rFonts w:asciiTheme="minorHAnsi" w:hAnsiTheme="minorHAnsi" w:cstheme="minorHAnsi"/>
+                <w:color w:val="000000"/>
+                <w:sz w:val="22"/>
+                <w:szCs w:val="22"/>
+              </w:rPr>
+              <w:t>login.jsp, auth.jsp, admin.jsp</w:t>
+            </w:r>
           </w:p>
         </w:tc>
       </w:tr>
@@ -6502,6 +6486,15 @@
                 <w:szCs w:val="22"/>
               </w:rPr>
             </w:pPr>
+            <w:r>
+              <w:rPr>
+                <w:rFonts w:asciiTheme="minorHAnsi" w:hAnsiTheme="minorHAnsi" w:cstheme="minorHAnsi"/>
+                <w:color w:val="000000"/>
+                <w:sz w:val="22"/>
+                <w:szCs w:val="22"/>
+              </w:rPr>
+              <w:t>listorder.jsp</w:t>
+            </w:r>
           </w:p>
         </w:tc>
       </w:tr>
@@ -8178,7 +8171,7 @@
                 <w:sz w:val="22"/>
                 <w:szCs w:val="22"/>
               </w:rPr>
-              <w:t>2</w:t>
+              <w:t>1</w:t>
             </w:r>
           </w:p>
         </w:tc>
@@ -8207,19 +8200,108 @@
                 <w:sz w:val="22"/>
                 <w:szCs w:val="22"/>
               </w:rPr>
-              <w:t xml:space="preserve">Header bar and index page are dynamic and change based on if you are logged in / out. Certain </w:t>
-            </w:r>
-            <w:r>
-              <w:rPr>
-                <w:rFonts w:asciiTheme="minorHAnsi" w:hAnsiTheme="minorHAnsi" w:cstheme="minorHAnsi"/>
-                <w:color w:val="000000"/>
-                <w:sz w:val="22"/>
-                <w:szCs w:val="22"/>
-              </w:rPr>
-              <w:lastRenderedPageBreak/>
-              <w:t>features are only available and only show if you are logged in.</w:t>
-            </w:r>
-          </w:p>
+              <w:t>Header bar and index page are dynamic and change based on if you are logged in / out. Certain features are only available and only show if you are logged in.</w:t>
+            </w:r>
+          </w:p>
+        </w:tc>
+      </w:tr>
+      <w:tr>
+        <w:trPr>
+          <w:trHeight w:val="300"/>
+        </w:trPr>
+        <w:tc>
+          <w:tcPr>
+            <w:tcW w:w="4531" w:type="dxa"/>
+            <w:shd w:val="clear" w:color="auto" w:fill="auto"/>
+            <w:noWrap/>
+          </w:tcPr>
+          <w:p>
+            <w:pPr>
+              <w:rPr>
+                <w:rFonts w:asciiTheme="minorHAnsi" w:hAnsiTheme="minorHAnsi" w:cstheme="minorHAnsi"/>
+                <w:color w:val="000000"/>
+                <w:sz w:val="22"/>
+                <w:szCs w:val="22"/>
+              </w:rPr>
+            </w:pPr>
+            <w:r>
+              <w:rPr>
+                <w:rFonts w:asciiTheme="minorHAnsi" w:hAnsiTheme="minorHAnsi" w:cstheme="minorHAnsi"/>
+                <w:i/>
+                <w:color w:val="000000"/>
+                <w:sz w:val="22"/>
+                <w:szCs w:val="22"/>
+              </w:rPr>
+              <w:t>Others (your suggestions)</w:t>
+            </w:r>
+          </w:p>
+        </w:tc>
+        <w:tc>
+          <w:tcPr>
+            <w:tcW w:w="1098" w:type="dxa"/>
+            <w:shd w:val="clear" w:color="auto" w:fill="auto"/>
+            <w:noWrap/>
+          </w:tcPr>
+          <w:p>
+            <w:pPr>
+              <w:jc w:val="center"/>
+              <w:rPr>
+                <w:rFonts w:asciiTheme="minorHAnsi" w:hAnsiTheme="minorHAnsi" w:cstheme="minorHAnsi"/>
+                <w:color w:val="000000"/>
+                <w:sz w:val="22"/>
+                <w:szCs w:val="22"/>
+              </w:rPr>
+            </w:pPr>
+          </w:p>
+        </w:tc>
+        <w:tc>
+          <w:tcPr>
+            <w:tcW w:w="964" w:type="dxa"/>
+            <w:shd w:val="clear" w:color="auto" w:fill="auto"/>
+            <w:noWrap/>
+          </w:tcPr>
+          <w:p>
+            <w:pPr>
+              <w:jc w:val="center"/>
+              <w:rPr>
+                <w:rFonts w:asciiTheme="minorHAnsi" w:hAnsiTheme="minorHAnsi" w:cstheme="minorHAnsi"/>
+                <w:color w:val="000000"/>
+                <w:sz w:val="22"/>
+                <w:szCs w:val="22"/>
+              </w:rPr>
+            </w:pPr>
+          </w:p>
+        </w:tc>
+        <w:tc>
+          <w:tcPr>
+            <w:tcW w:w="788" w:type="dxa"/>
+            <w:shd w:val="clear" w:color="auto" w:fill="auto"/>
+          </w:tcPr>
+          <w:p>
+            <w:pPr>
+              <w:jc w:val="center"/>
+              <w:rPr>
+                <w:rFonts w:asciiTheme="minorHAnsi" w:hAnsiTheme="minorHAnsi" w:cstheme="minorHAnsi"/>
+                <w:color w:val="000000"/>
+                <w:sz w:val="22"/>
+                <w:szCs w:val="22"/>
+              </w:rPr>
+            </w:pPr>
+            <w:r>
+              <w:rPr>
+                <w:rFonts w:asciiTheme="minorHAnsi" w:hAnsiTheme="minorHAnsi" w:cstheme="minorHAnsi"/>
+                <w:color w:val="000000"/>
+                <w:sz w:val="22"/>
+                <w:szCs w:val="22"/>
+              </w:rPr>
+              <w:t>1</w:t>
+            </w:r>
+          </w:p>
+        </w:tc>
+        <w:tc>
+          <w:tcPr>
+            <w:tcW w:w="3926" w:type="dxa"/>
+          </w:tcPr>
           <w:p>
             <w:pPr>
               <w:pStyle w:val="ListParagraph"/>
@@ -8243,96 +8325,6 @@
               </w:rPr>
               <w:t>Can only add a review if you are logged in</w:t>
             </w:r>
-          </w:p>
-        </w:tc>
-      </w:tr>
-      <w:tr>
-        <w:trPr>
-          <w:trHeight w:val="300"/>
-        </w:trPr>
-        <w:tc>
-          <w:tcPr>
-            <w:tcW w:w="4531" w:type="dxa"/>
-            <w:shd w:val="clear" w:color="auto" w:fill="auto"/>
-            <w:noWrap/>
-          </w:tcPr>
-          <w:p>
-            <w:pPr>
-              <w:rPr>
-                <w:rFonts w:asciiTheme="minorHAnsi" w:hAnsiTheme="minorHAnsi" w:cstheme="minorHAnsi"/>
-                <w:color w:val="000000"/>
-                <w:sz w:val="22"/>
-                <w:szCs w:val="22"/>
-              </w:rPr>
-            </w:pPr>
-          </w:p>
-        </w:tc>
-        <w:tc>
-          <w:tcPr>
-            <w:tcW w:w="1098" w:type="dxa"/>
-            <w:shd w:val="clear" w:color="auto" w:fill="auto"/>
-            <w:noWrap/>
-          </w:tcPr>
-          <w:p>
-            <w:pPr>
-              <w:jc w:val="center"/>
-              <w:rPr>
-                <w:rFonts w:asciiTheme="minorHAnsi" w:hAnsiTheme="minorHAnsi" w:cstheme="minorHAnsi"/>
-                <w:color w:val="000000"/>
-                <w:sz w:val="22"/>
-                <w:szCs w:val="22"/>
-              </w:rPr>
-            </w:pPr>
-          </w:p>
-        </w:tc>
-        <w:tc>
-          <w:tcPr>
-            <w:tcW w:w="964" w:type="dxa"/>
-            <w:shd w:val="clear" w:color="auto" w:fill="auto"/>
-            <w:noWrap/>
-          </w:tcPr>
-          <w:p>
-            <w:pPr>
-              <w:jc w:val="center"/>
-              <w:rPr>
-                <w:rFonts w:asciiTheme="minorHAnsi" w:hAnsiTheme="minorHAnsi" w:cstheme="minorHAnsi"/>
-                <w:color w:val="000000"/>
-                <w:sz w:val="22"/>
-                <w:szCs w:val="22"/>
-              </w:rPr>
-            </w:pPr>
-          </w:p>
-        </w:tc>
-        <w:tc>
-          <w:tcPr>
-            <w:tcW w:w="788" w:type="dxa"/>
-            <w:shd w:val="clear" w:color="auto" w:fill="auto"/>
-          </w:tcPr>
-          <w:p>
-            <w:pPr>
-              <w:jc w:val="center"/>
-              <w:rPr>
-                <w:rFonts w:asciiTheme="minorHAnsi" w:hAnsiTheme="minorHAnsi" w:cstheme="minorHAnsi"/>
-                <w:color w:val="000000"/>
-                <w:sz w:val="22"/>
-                <w:szCs w:val="22"/>
-              </w:rPr>
-            </w:pPr>
-          </w:p>
-        </w:tc>
-        <w:tc>
-          <w:tcPr>
-            <w:tcW w:w="3926" w:type="dxa"/>
-          </w:tcPr>
-          <w:p>
-            <w:pPr>
-              <w:rPr>
-                <w:rFonts w:asciiTheme="minorHAnsi" w:hAnsiTheme="minorHAnsi" w:cstheme="minorHAnsi"/>
-                <w:color w:val="000000"/>
-                <w:sz w:val="22"/>
-                <w:szCs w:val="22"/>
-              </w:rPr>
-            </w:pPr>
           </w:p>
         </w:tc>
       </w:tr>

</xml_diff>

<commit_message>
Added list of customer's orders in profile
</commit_message>
<xml_diff>
--- a/developProjectFeatureMarking.docx
+++ b/developProjectFeatureMarking.docx
@@ -1236,6 +1236,7 @@
                 <w:szCs w:val="22"/>
               </w:rPr>
             </w:pPr>
+            <w:proofErr w:type="spellStart"/>
             <w:r>
               <w:rPr>
                 <w:rFonts w:asciiTheme="minorHAnsi" w:hAnsiTheme="minorHAnsi" w:cstheme="minorHAnsi"/>
@@ -1245,6 +1246,7 @@
               </w:rPr>
               <w:t>listprod.jsp</w:t>
             </w:r>
+            <w:proofErr w:type="spellEnd"/>
           </w:p>
         </w:tc>
       </w:tr>
@@ -1374,6 +1376,7 @@
                 <w:szCs w:val="22"/>
               </w:rPr>
             </w:pPr>
+            <w:proofErr w:type="spellStart"/>
             <w:r>
               <w:rPr>
                 <w:rFonts w:asciiTheme="minorHAnsi" w:hAnsiTheme="minorHAnsi" w:cstheme="minorHAnsi"/>
@@ -1383,6 +1386,7 @@
               </w:rPr>
               <w:t>listprod.jsp</w:t>
             </w:r>
+            <w:proofErr w:type="spellEnd"/>
           </w:p>
         </w:tc>
       </w:tr>
@@ -1512,6 +1516,7 @@
                 <w:szCs w:val="22"/>
               </w:rPr>
             </w:pPr>
+            <w:proofErr w:type="spellStart"/>
             <w:r>
               <w:rPr>
                 <w:rFonts w:asciiTheme="minorHAnsi" w:hAnsiTheme="minorHAnsi" w:cstheme="minorHAnsi"/>
@@ -1521,6 +1526,7 @@
               </w:rPr>
               <w:t>listprod.jsp</w:t>
             </w:r>
+            <w:proofErr w:type="spellEnd"/>
           </w:p>
         </w:tc>
       </w:tr>
@@ -1650,6 +1656,7 @@
                 <w:szCs w:val="22"/>
               </w:rPr>
             </w:pPr>
+            <w:proofErr w:type="spellStart"/>
             <w:r>
               <w:rPr>
                 <w:rFonts w:asciiTheme="minorHAnsi" w:hAnsiTheme="minorHAnsi" w:cstheme="minorHAnsi"/>
@@ -1659,6 +1666,7 @@
               </w:rPr>
               <w:t>listprod.jsp</w:t>
             </w:r>
+            <w:proofErr w:type="spellEnd"/>
           </w:p>
         </w:tc>
       </w:tr>
@@ -1788,6 +1796,7 @@
                 <w:szCs w:val="22"/>
               </w:rPr>
             </w:pPr>
+            <w:proofErr w:type="spellStart"/>
             <w:r>
               <w:rPr>
                 <w:rFonts w:asciiTheme="minorHAnsi" w:hAnsiTheme="minorHAnsi" w:cstheme="minorHAnsi"/>
@@ -1797,15 +1806,27 @@
               </w:rPr>
               <w:t>header.jsp</w:t>
             </w:r>
-            <w:r>
-              <w:rPr>
-                <w:rFonts w:asciiTheme="minorHAnsi" w:hAnsiTheme="minorHAnsi" w:cstheme="minorHAnsi"/>
-                <w:color w:val="000000"/>
-                <w:sz w:val="22"/>
-                <w:szCs w:val="22"/>
-              </w:rPr>
-              <w:t>, index.jsp</w:t>
-            </w:r>
+            <w:proofErr w:type="spellEnd"/>
+            <w:r>
+              <w:rPr>
+                <w:rFonts w:asciiTheme="minorHAnsi" w:hAnsiTheme="minorHAnsi" w:cstheme="minorHAnsi"/>
+                <w:color w:val="000000"/>
+                <w:sz w:val="22"/>
+                <w:szCs w:val="22"/>
+              </w:rPr>
+              <w:t xml:space="preserve">, </w:t>
+            </w:r>
+            <w:proofErr w:type="spellStart"/>
+            <w:r>
+              <w:rPr>
+                <w:rFonts w:asciiTheme="minorHAnsi" w:hAnsiTheme="minorHAnsi" w:cstheme="minorHAnsi"/>
+                <w:color w:val="000000"/>
+                <w:sz w:val="22"/>
+                <w:szCs w:val="22"/>
+              </w:rPr>
+              <w:t>index.jsp</w:t>
+            </w:r>
+            <w:proofErr w:type="spellEnd"/>
           </w:p>
         </w:tc>
       </w:tr>
@@ -1935,15 +1956,37 @@
                 <w:szCs w:val="22"/>
               </w:rPr>
             </w:pPr>
-            <w:r>
-              <w:rPr>
-                <w:rFonts w:asciiTheme="minorHAnsi" w:hAnsiTheme="minorHAnsi" w:cstheme="minorHAnsi"/>
-                <w:color w:val="000000"/>
-                <w:sz w:val="22"/>
-                <w:szCs w:val="22"/>
-              </w:rPr>
-              <w:t>header.jsp, auth.jsp</w:t>
-            </w:r>
+            <w:proofErr w:type="spellStart"/>
+            <w:r>
+              <w:rPr>
+                <w:rFonts w:asciiTheme="minorHAnsi" w:hAnsiTheme="minorHAnsi" w:cstheme="minorHAnsi"/>
+                <w:color w:val="000000"/>
+                <w:sz w:val="22"/>
+                <w:szCs w:val="22"/>
+              </w:rPr>
+              <w:t>header.jsp</w:t>
+            </w:r>
+            <w:proofErr w:type="spellEnd"/>
+            <w:r>
+              <w:rPr>
+                <w:rFonts w:asciiTheme="minorHAnsi" w:hAnsiTheme="minorHAnsi" w:cstheme="minorHAnsi"/>
+                <w:color w:val="000000"/>
+                <w:sz w:val="22"/>
+                <w:szCs w:val="22"/>
+              </w:rPr>
+              <w:t xml:space="preserve">, </w:t>
+            </w:r>
+            <w:proofErr w:type="spellStart"/>
+            <w:r>
+              <w:rPr>
+                <w:rFonts w:asciiTheme="minorHAnsi" w:hAnsiTheme="minorHAnsi" w:cstheme="minorHAnsi"/>
+                <w:color w:val="000000"/>
+                <w:sz w:val="22"/>
+                <w:szCs w:val="22"/>
+              </w:rPr>
+              <w:t>auth.jsp</w:t>
+            </w:r>
+            <w:proofErr w:type="spellEnd"/>
           </w:p>
         </w:tc>
       </w:tr>
@@ -2203,6 +2246,7 @@
               </w:rPr>
               <w:t xml:space="preserve">add </w:t>
             </w:r>
+            <w:proofErr w:type="spellStart"/>
             <w:r>
               <w:rPr>
                 <w:rFonts w:asciiTheme="minorHAnsi" w:hAnsiTheme="minorHAnsi" w:cstheme="minorHAnsi"/>
@@ -2213,6 +2257,7 @@
               </w:rPr>
               <w:t>imgs</w:t>
             </w:r>
+            <w:proofErr w:type="spellEnd"/>
             <w:r>
               <w:rPr>
                 <w:rFonts w:asciiTheme="minorHAnsi" w:hAnsiTheme="minorHAnsi" w:cstheme="minorHAnsi"/>
@@ -2238,6 +2283,7 @@
                 <w:szCs w:val="22"/>
               </w:rPr>
             </w:pPr>
+            <w:proofErr w:type="spellStart"/>
             <w:r>
               <w:rPr>
                 <w:rFonts w:asciiTheme="minorHAnsi" w:hAnsiTheme="minorHAnsi" w:cstheme="minorHAnsi"/>
@@ -2254,8 +2300,49 @@
                 <w:sz w:val="22"/>
                 <w:szCs w:val="22"/>
               </w:rPr>
-              <w:t>istprod.jsp, header.jsp, shop.html, index.jsp</w:t>
-            </w:r>
+              <w:t>istprod.jsp</w:t>
+            </w:r>
+            <w:proofErr w:type="spellEnd"/>
+            <w:r>
+              <w:rPr>
+                <w:rFonts w:asciiTheme="minorHAnsi" w:hAnsiTheme="minorHAnsi" w:cstheme="minorHAnsi"/>
+                <w:color w:val="000000"/>
+                <w:sz w:val="22"/>
+                <w:szCs w:val="22"/>
+              </w:rPr>
+              <w:t xml:space="preserve">, </w:t>
+            </w:r>
+            <w:proofErr w:type="spellStart"/>
+            <w:r>
+              <w:rPr>
+                <w:rFonts w:asciiTheme="minorHAnsi" w:hAnsiTheme="minorHAnsi" w:cstheme="minorHAnsi"/>
+                <w:color w:val="000000"/>
+                <w:sz w:val="22"/>
+                <w:szCs w:val="22"/>
+              </w:rPr>
+              <w:t>header.jsp</w:t>
+            </w:r>
+            <w:proofErr w:type="spellEnd"/>
+            <w:r>
+              <w:rPr>
+                <w:rFonts w:asciiTheme="minorHAnsi" w:hAnsiTheme="minorHAnsi" w:cstheme="minorHAnsi"/>
+                <w:color w:val="000000"/>
+                <w:sz w:val="22"/>
+                <w:szCs w:val="22"/>
+              </w:rPr>
+              <w:t xml:space="preserve">, shop.html, </w:t>
+            </w:r>
+            <w:proofErr w:type="spellStart"/>
+            <w:r>
+              <w:rPr>
+                <w:rFonts w:asciiTheme="minorHAnsi" w:hAnsiTheme="minorHAnsi" w:cstheme="minorHAnsi"/>
+                <w:color w:val="000000"/>
+                <w:sz w:val="22"/>
+                <w:szCs w:val="22"/>
+              </w:rPr>
+              <w:t>index.jsp</w:t>
+            </w:r>
+            <w:proofErr w:type="spellEnd"/>
           </w:p>
         </w:tc>
       </w:tr>
@@ -2580,15 +2667,57 @@
                 <w:szCs w:val="22"/>
               </w:rPr>
             </w:pPr>
-            <w:r>
-              <w:rPr>
-                <w:rFonts w:asciiTheme="minorHAnsi" w:hAnsiTheme="minorHAnsi" w:cstheme="minorHAnsi"/>
-                <w:color w:val="000000"/>
-                <w:sz w:val="22"/>
-                <w:szCs w:val="22"/>
-              </w:rPr>
-              <w:t>addCart.jsp, showCart.jsp, listProd.jsp</w:t>
-            </w:r>
+            <w:proofErr w:type="spellStart"/>
+            <w:r>
+              <w:rPr>
+                <w:rFonts w:asciiTheme="minorHAnsi" w:hAnsiTheme="minorHAnsi" w:cstheme="minorHAnsi"/>
+                <w:color w:val="000000"/>
+                <w:sz w:val="22"/>
+                <w:szCs w:val="22"/>
+              </w:rPr>
+              <w:t>addCart.jsp</w:t>
+            </w:r>
+            <w:proofErr w:type="spellEnd"/>
+            <w:r>
+              <w:rPr>
+                <w:rFonts w:asciiTheme="minorHAnsi" w:hAnsiTheme="minorHAnsi" w:cstheme="minorHAnsi"/>
+                <w:color w:val="000000"/>
+                <w:sz w:val="22"/>
+                <w:szCs w:val="22"/>
+              </w:rPr>
+              <w:t xml:space="preserve">, </w:t>
+            </w:r>
+            <w:proofErr w:type="spellStart"/>
+            <w:r>
+              <w:rPr>
+                <w:rFonts w:asciiTheme="minorHAnsi" w:hAnsiTheme="minorHAnsi" w:cstheme="minorHAnsi"/>
+                <w:color w:val="000000"/>
+                <w:sz w:val="22"/>
+                <w:szCs w:val="22"/>
+              </w:rPr>
+              <w:t>showCart.jsp</w:t>
+            </w:r>
+            <w:proofErr w:type="spellEnd"/>
+            <w:r>
+              <w:rPr>
+                <w:rFonts w:asciiTheme="minorHAnsi" w:hAnsiTheme="minorHAnsi" w:cstheme="minorHAnsi"/>
+                <w:color w:val="000000"/>
+                <w:sz w:val="22"/>
+                <w:szCs w:val="22"/>
+              </w:rPr>
+              <w:t xml:space="preserve">, </w:t>
+            </w:r>
+            <w:proofErr w:type="spellStart"/>
+            <w:r>
+              <w:rPr>
+                <w:rFonts w:asciiTheme="minorHAnsi" w:hAnsiTheme="minorHAnsi" w:cstheme="minorHAnsi"/>
+                <w:color w:val="000000"/>
+                <w:sz w:val="22"/>
+                <w:szCs w:val="22"/>
+              </w:rPr>
+              <w:t>listProd.jsp</w:t>
+            </w:r>
+            <w:proofErr w:type="spellEnd"/>
           </w:p>
         </w:tc>
       </w:tr>
@@ -2718,15 +2847,37 @@
                 <w:szCs w:val="22"/>
               </w:rPr>
             </w:pPr>
-            <w:r>
-              <w:rPr>
-                <w:rFonts w:asciiTheme="minorHAnsi" w:hAnsiTheme="minorHAnsi" w:cstheme="minorHAnsi"/>
-                <w:color w:val="000000"/>
-                <w:sz w:val="22"/>
-                <w:szCs w:val="22"/>
-              </w:rPr>
-              <w:t>showCart.jsp, header.jsp</w:t>
-            </w:r>
+            <w:proofErr w:type="spellStart"/>
+            <w:r>
+              <w:rPr>
+                <w:rFonts w:asciiTheme="minorHAnsi" w:hAnsiTheme="minorHAnsi" w:cstheme="minorHAnsi"/>
+                <w:color w:val="000000"/>
+                <w:sz w:val="22"/>
+                <w:szCs w:val="22"/>
+              </w:rPr>
+              <w:t>showCart.jsp</w:t>
+            </w:r>
+            <w:proofErr w:type="spellEnd"/>
+            <w:r>
+              <w:rPr>
+                <w:rFonts w:asciiTheme="minorHAnsi" w:hAnsiTheme="minorHAnsi" w:cstheme="minorHAnsi"/>
+                <w:color w:val="000000"/>
+                <w:sz w:val="22"/>
+                <w:szCs w:val="22"/>
+              </w:rPr>
+              <w:t xml:space="preserve">, </w:t>
+            </w:r>
+            <w:proofErr w:type="spellStart"/>
+            <w:r>
+              <w:rPr>
+                <w:rFonts w:asciiTheme="minorHAnsi" w:hAnsiTheme="minorHAnsi" w:cstheme="minorHAnsi"/>
+                <w:color w:val="000000"/>
+                <w:sz w:val="22"/>
+                <w:szCs w:val="22"/>
+              </w:rPr>
+              <w:t>header.jsp</w:t>
+            </w:r>
+            <w:proofErr w:type="spellEnd"/>
           </w:p>
         </w:tc>
       </w:tr>
@@ -2874,15 +3025,37 @@
                 <w:szCs w:val="22"/>
               </w:rPr>
             </w:pPr>
-            <w:r>
-              <w:rPr>
-                <w:rFonts w:asciiTheme="minorHAnsi" w:hAnsiTheme="minorHAnsi" w:cstheme="minorHAnsi"/>
-                <w:color w:val="000000"/>
-                <w:sz w:val="22"/>
-                <w:szCs w:val="22"/>
-              </w:rPr>
-              <w:t>showCart.jsp, updateQuant.jsp</w:t>
-            </w:r>
+            <w:proofErr w:type="spellStart"/>
+            <w:r>
+              <w:rPr>
+                <w:rFonts w:asciiTheme="minorHAnsi" w:hAnsiTheme="minorHAnsi" w:cstheme="minorHAnsi"/>
+                <w:color w:val="000000"/>
+                <w:sz w:val="22"/>
+                <w:szCs w:val="22"/>
+              </w:rPr>
+              <w:t>showCart.jsp</w:t>
+            </w:r>
+            <w:proofErr w:type="spellEnd"/>
+            <w:r>
+              <w:rPr>
+                <w:rFonts w:asciiTheme="minorHAnsi" w:hAnsiTheme="minorHAnsi" w:cstheme="minorHAnsi"/>
+                <w:color w:val="000000"/>
+                <w:sz w:val="22"/>
+                <w:szCs w:val="22"/>
+              </w:rPr>
+              <w:t xml:space="preserve">, </w:t>
+            </w:r>
+            <w:proofErr w:type="spellStart"/>
+            <w:r>
+              <w:rPr>
+                <w:rFonts w:asciiTheme="minorHAnsi" w:hAnsiTheme="minorHAnsi" w:cstheme="minorHAnsi"/>
+                <w:color w:val="000000"/>
+                <w:sz w:val="22"/>
+                <w:szCs w:val="22"/>
+              </w:rPr>
+              <w:t>updateQuant.jsp</w:t>
+            </w:r>
+            <w:proofErr w:type="spellEnd"/>
           </w:p>
         </w:tc>
       </w:tr>
@@ -3012,15 +3185,37 @@
                 <w:szCs w:val="22"/>
               </w:rPr>
             </w:pPr>
-            <w:r>
-              <w:rPr>
-                <w:rFonts w:asciiTheme="minorHAnsi" w:hAnsiTheme="minorHAnsi" w:cstheme="minorHAnsi"/>
-                <w:color w:val="000000"/>
-                <w:sz w:val="22"/>
-                <w:szCs w:val="22"/>
-              </w:rPr>
-              <w:t>delCart.jsp, showCart.jsp</w:t>
-            </w:r>
+            <w:proofErr w:type="spellStart"/>
+            <w:r>
+              <w:rPr>
+                <w:rFonts w:asciiTheme="minorHAnsi" w:hAnsiTheme="minorHAnsi" w:cstheme="minorHAnsi"/>
+                <w:color w:val="000000"/>
+                <w:sz w:val="22"/>
+                <w:szCs w:val="22"/>
+              </w:rPr>
+              <w:t>delCart.jsp</w:t>
+            </w:r>
+            <w:proofErr w:type="spellEnd"/>
+            <w:r>
+              <w:rPr>
+                <w:rFonts w:asciiTheme="minorHAnsi" w:hAnsiTheme="minorHAnsi" w:cstheme="minorHAnsi"/>
+                <w:color w:val="000000"/>
+                <w:sz w:val="22"/>
+                <w:szCs w:val="22"/>
+              </w:rPr>
+              <w:t xml:space="preserve">, </w:t>
+            </w:r>
+            <w:proofErr w:type="spellStart"/>
+            <w:r>
+              <w:rPr>
+                <w:rFonts w:asciiTheme="minorHAnsi" w:hAnsiTheme="minorHAnsi" w:cstheme="minorHAnsi"/>
+                <w:color w:val="000000"/>
+                <w:sz w:val="22"/>
+                <w:szCs w:val="22"/>
+              </w:rPr>
+              <w:t>showCart.jsp</w:t>
+            </w:r>
+            <w:proofErr w:type="spellEnd"/>
           </w:p>
         </w:tc>
       </w:tr>
@@ -3150,6 +3345,7 @@
                 <w:szCs w:val="22"/>
               </w:rPr>
             </w:pPr>
+            <w:proofErr w:type="spellStart"/>
             <w:r>
               <w:rPr>
                 <w:rFonts w:asciiTheme="minorHAnsi" w:hAnsiTheme="minorHAnsi" w:cstheme="minorHAnsi"/>
@@ -3159,6 +3355,7 @@
               </w:rPr>
               <w:t>header.jsp</w:t>
             </w:r>
+            <w:proofErr w:type="spellEnd"/>
           </w:p>
         </w:tc>
       </w:tr>
@@ -4180,6 +4377,7 @@
                 <w:szCs w:val="22"/>
               </w:rPr>
             </w:pPr>
+            <w:proofErr w:type="spellStart"/>
             <w:r>
               <w:rPr>
                 <w:rFonts w:asciiTheme="minorHAnsi" w:hAnsiTheme="minorHAnsi" w:cstheme="minorHAnsi"/>
@@ -4189,6 +4387,7 @@
               </w:rPr>
               <w:t>product.jsp</w:t>
             </w:r>
+            <w:proofErr w:type="spellEnd"/>
           </w:p>
         </w:tc>
       </w:tr>
@@ -4318,6 +4517,7 @@
                 <w:szCs w:val="22"/>
               </w:rPr>
             </w:pPr>
+            <w:proofErr w:type="spellStart"/>
             <w:r>
               <w:rPr>
                 <w:rFonts w:asciiTheme="minorHAnsi" w:hAnsiTheme="minorHAnsi" w:cstheme="minorHAnsi"/>
@@ -4327,6 +4527,7 @@
               </w:rPr>
               <w:t>product.jsp</w:t>
             </w:r>
+            <w:proofErr w:type="spellEnd"/>
           </w:p>
         </w:tc>
       </w:tr>
@@ -4560,6 +4761,7 @@
                 <w:szCs w:val="22"/>
               </w:rPr>
             </w:pPr>
+            <w:proofErr w:type="spellStart"/>
             <w:r>
               <w:rPr>
                 <w:rFonts w:asciiTheme="minorHAnsi" w:hAnsiTheme="minorHAnsi" w:cstheme="minorHAnsi"/>
@@ -4569,6 +4771,7 @@
               </w:rPr>
               <w:t>createUser.jsp</w:t>
             </w:r>
+            <w:proofErr w:type="spellEnd"/>
           </w:p>
         </w:tc>
       </w:tr>
@@ -4698,6 +4901,7 @@
                 <w:szCs w:val="22"/>
               </w:rPr>
             </w:pPr>
+            <w:proofErr w:type="spellStart"/>
             <w:r>
               <w:rPr>
                 <w:rFonts w:asciiTheme="minorHAnsi" w:hAnsiTheme="minorHAnsi" w:cstheme="minorHAnsi"/>
@@ -4707,6 +4911,7 @@
               </w:rPr>
               <w:t>createUser.jsp</w:t>
             </w:r>
+            <w:proofErr w:type="spellEnd"/>
           </w:p>
         </w:tc>
       </w:tr>
@@ -4833,6 +5038,7 @@
                 <w:szCs w:val="22"/>
               </w:rPr>
             </w:pPr>
+            <w:proofErr w:type="spellStart"/>
             <w:r>
               <w:rPr>
                 <w:rFonts w:asciiTheme="minorHAnsi" w:hAnsiTheme="minorHAnsi" w:cstheme="minorHAnsi"/>
@@ -4842,6 +5048,7 @@
               </w:rPr>
               <w:t>updateInfo.jsp</w:t>
             </w:r>
+            <w:proofErr w:type="spellEnd"/>
           </w:p>
         </w:tc>
       </w:tr>
@@ -5392,24 +5599,57 @@
                 <w:szCs w:val="22"/>
               </w:rPr>
             </w:pPr>
-            <w:r>
-              <w:rPr>
-                <w:rFonts w:asciiTheme="minorHAnsi" w:hAnsiTheme="minorHAnsi" w:cstheme="minorHAnsi"/>
-                <w:color w:val="000000"/>
-                <w:sz w:val="22"/>
-                <w:szCs w:val="22"/>
-              </w:rPr>
-              <w:t>addReview.jsp, auth.jsp</w:t>
-            </w:r>
-            <w:r>
-              <w:rPr>
-                <w:rFonts w:asciiTheme="minorHAnsi" w:hAnsiTheme="minorHAnsi" w:cstheme="minorHAnsi"/>
-                <w:color w:val="000000"/>
-                <w:sz w:val="22"/>
-                <w:szCs w:val="22"/>
-              </w:rPr>
-              <w:t>, product.jsp</w:t>
-            </w:r>
+            <w:proofErr w:type="spellStart"/>
+            <w:r>
+              <w:rPr>
+                <w:rFonts w:asciiTheme="minorHAnsi" w:hAnsiTheme="minorHAnsi" w:cstheme="minorHAnsi"/>
+                <w:color w:val="000000"/>
+                <w:sz w:val="22"/>
+                <w:szCs w:val="22"/>
+              </w:rPr>
+              <w:t>addReview.jsp</w:t>
+            </w:r>
+            <w:proofErr w:type="spellEnd"/>
+            <w:r>
+              <w:rPr>
+                <w:rFonts w:asciiTheme="minorHAnsi" w:hAnsiTheme="minorHAnsi" w:cstheme="minorHAnsi"/>
+                <w:color w:val="000000"/>
+                <w:sz w:val="22"/>
+                <w:szCs w:val="22"/>
+              </w:rPr>
+              <w:t xml:space="preserve">, </w:t>
+            </w:r>
+            <w:proofErr w:type="spellStart"/>
+            <w:r>
+              <w:rPr>
+                <w:rFonts w:asciiTheme="minorHAnsi" w:hAnsiTheme="minorHAnsi" w:cstheme="minorHAnsi"/>
+                <w:color w:val="000000"/>
+                <w:sz w:val="22"/>
+                <w:szCs w:val="22"/>
+              </w:rPr>
+              <w:t>auth.jsp</w:t>
+            </w:r>
+            <w:proofErr w:type="spellEnd"/>
+            <w:r>
+              <w:rPr>
+                <w:rFonts w:asciiTheme="minorHAnsi" w:hAnsiTheme="minorHAnsi" w:cstheme="minorHAnsi"/>
+                <w:color w:val="000000"/>
+                <w:sz w:val="22"/>
+                <w:szCs w:val="22"/>
+              </w:rPr>
+              <w:t xml:space="preserve">, </w:t>
+            </w:r>
+            <w:proofErr w:type="spellStart"/>
+            <w:r>
+              <w:rPr>
+                <w:rFonts w:asciiTheme="minorHAnsi" w:hAnsiTheme="minorHAnsi" w:cstheme="minorHAnsi"/>
+                <w:color w:val="000000"/>
+                <w:sz w:val="22"/>
+                <w:szCs w:val="22"/>
+              </w:rPr>
+              <w:t>product.jsp</w:t>
+            </w:r>
+            <w:proofErr w:type="spellEnd"/>
             <w:r>
               <w:rPr>
                 <w:rFonts w:asciiTheme="minorHAnsi" w:hAnsiTheme="minorHAnsi" w:cstheme="minorHAnsi"/>
@@ -5557,15 +5797,37 @@
                 <w:szCs w:val="22"/>
               </w:rPr>
             </w:pPr>
-            <w:r>
-              <w:rPr>
-                <w:rFonts w:asciiTheme="minorHAnsi" w:hAnsiTheme="minorHAnsi" w:cstheme="minorHAnsi"/>
-                <w:color w:val="000000"/>
-                <w:sz w:val="22"/>
-                <w:szCs w:val="22"/>
-              </w:rPr>
-              <w:t>product.jsp, addReview.jsp</w:t>
-            </w:r>
+            <w:proofErr w:type="spellStart"/>
+            <w:r>
+              <w:rPr>
+                <w:rFonts w:asciiTheme="minorHAnsi" w:hAnsiTheme="minorHAnsi" w:cstheme="minorHAnsi"/>
+                <w:color w:val="000000"/>
+                <w:sz w:val="22"/>
+                <w:szCs w:val="22"/>
+              </w:rPr>
+              <w:t>product.jsp</w:t>
+            </w:r>
+            <w:proofErr w:type="spellEnd"/>
+            <w:r>
+              <w:rPr>
+                <w:rFonts w:asciiTheme="minorHAnsi" w:hAnsiTheme="minorHAnsi" w:cstheme="minorHAnsi"/>
+                <w:color w:val="000000"/>
+                <w:sz w:val="22"/>
+                <w:szCs w:val="22"/>
+              </w:rPr>
+              <w:t xml:space="preserve">, </w:t>
+            </w:r>
+            <w:proofErr w:type="spellStart"/>
+            <w:r>
+              <w:rPr>
+                <w:rFonts w:asciiTheme="minorHAnsi" w:hAnsiTheme="minorHAnsi" w:cstheme="minorHAnsi"/>
+                <w:color w:val="000000"/>
+                <w:sz w:val="22"/>
+                <w:szCs w:val="22"/>
+              </w:rPr>
+              <w:t>addReview.jsp</w:t>
+            </w:r>
+            <w:proofErr w:type="spellEnd"/>
           </w:p>
         </w:tc>
       </w:tr>
@@ -5855,11 +6117,19 @@
                 <w:rFonts w:asciiTheme="minorHAnsi" w:hAnsiTheme="minorHAnsi" w:cstheme="minorHAnsi"/>
               </w:rPr>
             </w:pPr>
-            <w:r>
-              <w:rPr>
-                <w:rFonts w:asciiTheme="minorHAnsi" w:hAnsiTheme="minorHAnsi" w:cstheme="minorHAnsi"/>
-              </w:rPr>
-              <w:t>product.jsp, inventory by warehouse is shown on the product page</w:t>
+            <w:proofErr w:type="spellStart"/>
+            <w:r>
+              <w:rPr>
+                <w:rFonts w:asciiTheme="minorHAnsi" w:hAnsiTheme="minorHAnsi" w:cstheme="minorHAnsi"/>
+              </w:rPr>
+              <w:t>product.jsp</w:t>
+            </w:r>
+            <w:proofErr w:type="spellEnd"/>
+            <w:r>
+              <w:rPr>
+                <w:rFonts w:asciiTheme="minorHAnsi" w:hAnsiTheme="minorHAnsi" w:cstheme="minorHAnsi"/>
+              </w:rPr>
+              <w:t>, inventory by warehouse is shown on the product page</w:t>
             </w:r>
           </w:p>
         </w:tc>
@@ -6219,15 +6489,57 @@
                 <w:szCs w:val="22"/>
               </w:rPr>
             </w:pPr>
-            <w:r>
-              <w:rPr>
-                <w:rFonts w:asciiTheme="minorHAnsi" w:hAnsiTheme="minorHAnsi" w:cstheme="minorHAnsi"/>
-                <w:color w:val="000000"/>
-                <w:sz w:val="22"/>
-                <w:szCs w:val="22"/>
-              </w:rPr>
-              <w:t>login.jsp, auth.jsp, admin.jsp</w:t>
-            </w:r>
+            <w:proofErr w:type="spellStart"/>
+            <w:r>
+              <w:rPr>
+                <w:rFonts w:asciiTheme="minorHAnsi" w:hAnsiTheme="minorHAnsi" w:cstheme="minorHAnsi"/>
+                <w:color w:val="000000"/>
+                <w:sz w:val="22"/>
+                <w:szCs w:val="22"/>
+              </w:rPr>
+              <w:t>login.jsp</w:t>
+            </w:r>
+            <w:proofErr w:type="spellEnd"/>
+            <w:r>
+              <w:rPr>
+                <w:rFonts w:asciiTheme="minorHAnsi" w:hAnsiTheme="minorHAnsi" w:cstheme="minorHAnsi"/>
+                <w:color w:val="000000"/>
+                <w:sz w:val="22"/>
+                <w:szCs w:val="22"/>
+              </w:rPr>
+              <w:t xml:space="preserve">, </w:t>
+            </w:r>
+            <w:proofErr w:type="spellStart"/>
+            <w:r>
+              <w:rPr>
+                <w:rFonts w:asciiTheme="minorHAnsi" w:hAnsiTheme="minorHAnsi" w:cstheme="minorHAnsi"/>
+                <w:color w:val="000000"/>
+                <w:sz w:val="22"/>
+                <w:szCs w:val="22"/>
+              </w:rPr>
+              <w:t>auth.jsp</w:t>
+            </w:r>
+            <w:proofErr w:type="spellEnd"/>
+            <w:r>
+              <w:rPr>
+                <w:rFonts w:asciiTheme="minorHAnsi" w:hAnsiTheme="minorHAnsi" w:cstheme="minorHAnsi"/>
+                <w:color w:val="000000"/>
+                <w:sz w:val="22"/>
+                <w:szCs w:val="22"/>
+              </w:rPr>
+              <w:t xml:space="preserve">, </w:t>
+            </w:r>
+            <w:proofErr w:type="spellStart"/>
+            <w:r>
+              <w:rPr>
+                <w:rFonts w:asciiTheme="minorHAnsi" w:hAnsiTheme="minorHAnsi" w:cstheme="minorHAnsi"/>
+                <w:color w:val="000000"/>
+                <w:sz w:val="22"/>
+                <w:szCs w:val="22"/>
+              </w:rPr>
+              <w:t>admin.jsp</w:t>
+            </w:r>
+            <w:proofErr w:type="spellEnd"/>
           </w:p>
         </w:tc>
       </w:tr>
@@ -6357,6 +6669,37 @@
                 <w:szCs w:val="22"/>
               </w:rPr>
             </w:pPr>
+            <w:proofErr w:type="spellStart"/>
+            <w:r>
+              <w:rPr>
+                <w:rFonts w:asciiTheme="minorHAnsi" w:hAnsiTheme="minorHAnsi" w:cstheme="minorHAnsi"/>
+                <w:color w:val="000000"/>
+                <w:sz w:val="22"/>
+                <w:szCs w:val="22"/>
+              </w:rPr>
+              <w:t>admin.jsp</w:t>
+            </w:r>
+            <w:proofErr w:type="spellEnd"/>
+            <w:r>
+              <w:rPr>
+                <w:rFonts w:asciiTheme="minorHAnsi" w:hAnsiTheme="minorHAnsi" w:cstheme="minorHAnsi"/>
+                <w:color w:val="000000"/>
+                <w:sz w:val="22"/>
+                <w:szCs w:val="22"/>
+              </w:rPr>
+              <w:t xml:space="preserve">, </w:t>
+            </w:r>
+            <w:proofErr w:type="spellStart"/>
+            <w:r>
+              <w:rPr>
+                <w:rFonts w:asciiTheme="minorHAnsi" w:hAnsiTheme="minorHAnsi" w:cstheme="minorHAnsi"/>
+                <w:color w:val="000000"/>
+                <w:sz w:val="22"/>
+                <w:szCs w:val="22"/>
+              </w:rPr>
+              <w:t>auth.jsp</w:t>
+            </w:r>
+            <w:proofErr w:type="spellEnd"/>
           </w:p>
         </w:tc>
       </w:tr>
@@ -6486,6 +6829,7 @@
                 <w:szCs w:val="22"/>
               </w:rPr>
             </w:pPr>
+            <w:proofErr w:type="spellStart"/>
             <w:r>
               <w:rPr>
                 <w:rFonts w:asciiTheme="minorHAnsi" w:hAnsiTheme="minorHAnsi" w:cstheme="minorHAnsi"/>
@@ -6494,6 +6838,16 @@
                 <w:szCs w:val="22"/>
               </w:rPr>
               <w:t>listorder.jsp</w:t>
+            </w:r>
+            <w:proofErr w:type="spellEnd"/>
+            <w:r>
+              <w:rPr>
+                <w:rFonts w:asciiTheme="minorHAnsi" w:hAnsiTheme="minorHAnsi" w:cstheme="minorHAnsi"/>
+                <w:color w:val="000000"/>
+                <w:sz w:val="22"/>
+                <w:szCs w:val="22"/>
+              </w:rPr>
+              <w:t>, can only access if logged in</w:t>
             </w:r>
           </w:p>
         </w:tc>
@@ -6744,15 +7098,57 @@
                 <w:szCs w:val="22"/>
               </w:rPr>
             </w:pPr>
-            <w:r>
-              <w:rPr>
-                <w:rFonts w:asciiTheme="minorHAnsi" w:hAnsiTheme="minorHAnsi" w:cstheme="minorHAnsi"/>
-                <w:color w:val="000000"/>
-                <w:sz w:val="22"/>
-                <w:szCs w:val="22"/>
-              </w:rPr>
-              <w:t>auth.jsp, listprod.jsp, addProduct.jsp</w:t>
-            </w:r>
+            <w:proofErr w:type="spellStart"/>
+            <w:r>
+              <w:rPr>
+                <w:rFonts w:asciiTheme="minorHAnsi" w:hAnsiTheme="minorHAnsi" w:cstheme="minorHAnsi"/>
+                <w:color w:val="000000"/>
+                <w:sz w:val="22"/>
+                <w:szCs w:val="22"/>
+              </w:rPr>
+              <w:t>auth.jsp</w:t>
+            </w:r>
+            <w:proofErr w:type="spellEnd"/>
+            <w:r>
+              <w:rPr>
+                <w:rFonts w:asciiTheme="minorHAnsi" w:hAnsiTheme="minorHAnsi" w:cstheme="minorHAnsi"/>
+                <w:color w:val="000000"/>
+                <w:sz w:val="22"/>
+                <w:szCs w:val="22"/>
+              </w:rPr>
+              <w:t xml:space="preserve">, </w:t>
+            </w:r>
+            <w:proofErr w:type="spellStart"/>
+            <w:r>
+              <w:rPr>
+                <w:rFonts w:asciiTheme="minorHAnsi" w:hAnsiTheme="minorHAnsi" w:cstheme="minorHAnsi"/>
+                <w:color w:val="000000"/>
+                <w:sz w:val="22"/>
+                <w:szCs w:val="22"/>
+              </w:rPr>
+              <w:t>listprod.jsp</w:t>
+            </w:r>
+            <w:proofErr w:type="spellEnd"/>
+            <w:r>
+              <w:rPr>
+                <w:rFonts w:asciiTheme="minorHAnsi" w:hAnsiTheme="minorHAnsi" w:cstheme="minorHAnsi"/>
+                <w:color w:val="000000"/>
+                <w:sz w:val="22"/>
+                <w:szCs w:val="22"/>
+              </w:rPr>
+              <w:t xml:space="preserve">, </w:t>
+            </w:r>
+            <w:proofErr w:type="spellStart"/>
+            <w:r>
+              <w:rPr>
+                <w:rFonts w:asciiTheme="minorHAnsi" w:hAnsiTheme="minorHAnsi" w:cstheme="minorHAnsi"/>
+                <w:color w:val="000000"/>
+                <w:sz w:val="22"/>
+                <w:szCs w:val="22"/>
+              </w:rPr>
+              <w:t>addProduct.jsp</w:t>
+            </w:r>
+            <w:proofErr w:type="spellEnd"/>
             <w:r>
               <w:rPr>
                 <w:rFonts w:asciiTheme="minorHAnsi" w:hAnsiTheme="minorHAnsi" w:cstheme="minorHAnsi"/>
@@ -6891,15 +7287,57 @@
                 <w:szCs w:val="22"/>
               </w:rPr>
             </w:pPr>
-            <w:r>
-              <w:rPr>
-                <w:rFonts w:asciiTheme="minorHAnsi" w:hAnsiTheme="minorHAnsi" w:cstheme="minorHAnsi"/>
-                <w:color w:val="000000"/>
-                <w:sz w:val="22"/>
-                <w:szCs w:val="22"/>
-              </w:rPr>
-              <w:t>editProducts.jsp, updateProduct.jsp, deleteProduct.jsp</w:t>
-            </w:r>
+            <w:proofErr w:type="spellStart"/>
+            <w:r>
+              <w:rPr>
+                <w:rFonts w:asciiTheme="minorHAnsi" w:hAnsiTheme="minorHAnsi" w:cstheme="minorHAnsi"/>
+                <w:color w:val="000000"/>
+                <w:sz w:val="22"/>
+                <w:szCs w:val="22"/>
+              </w:rPr>
+              <w:t>editProducts.jsp</w:t>
+            </w:r>
+            <w:proofErr w:type="spellEnd"/>
+            <w:r>
+              <w:rPr>
+                <w:rFonts w:asciiTheme="minorHAnsi" w:hAnsiTheme="minorHAnsi" w:cstheme="minorHAnsi"/>
+                <w:color w:val="000000"/>
+                <w:sz w:val="22"/>
+                <w:szCs w:val="22"/>
+              </w:rPr>
+              <w:t xml:space="preserve">, </w:t>
+            </w:r>
+            <w:proofErr w:type="spellStart"/>
+            <w:r>
+              <w:rPr>
+                <w:rFonts w:asciiTheme="minorHAnsi" w:hAnsiTheme="minorHAnsi" w:cstheme="minorHAnsi"/>
+                <w:color w:val="000000"/>
+                <w:sz w:val="22"/>
+                <w:szCs w:val="22"/>
+              </w:rPr>
+              <w:t>updateProduct.jsp</w:t>
+            </w:r>
+            <w:proofErr w:type="spellEnd"/>
+            <w:r>
+              <w:rPr>
+                <w:rFonts w:asciiTheme="minorHAnsi" w:hAnsiTheme="minorHAnsi" w:cstheme="minorHAnsi"/>
+                <w:color w:val="000000"/>
+                <w:sz w:val="22"/>
+                <w:szCs w:val="22"/>
+              </w:rPr>
+              <w:t xml:space="preserve">, </w:t>
+            </w:r>
+            <w:proofErr w:type="spellStart"/>
+            <w:r>
+              <w:rPr>
+                <w:rFonts w:asciiTheme="minorHAnsi" w:hAnsiTheme="minorHAnsi" w:cstheme="minorHAnsi"/>
+                <w:color w:val="000000"/>
+                <w:sz w:val="22"/>
+                <w:szCs w:val="22"/>
+              </w:rPr>
+              <w:t>deleteProduct.jsp</w:t>
+            </w:r>
+            <w:proofErr w:type="spellEnd"/>
             <w:r>
               <w:rPr>
                 <w:rFonts w:asciiTheme="minorHAnsi" w:hAnsiTheme="minorHAnsi" w:cstheme="minorHAnsi"/>
@@ -8200,7 +8638,27 @@
                 <w:sz w:val="22"/>
                 <w:szCs w:val="22"/>
               </w:rPr>
-              <w:t>Header bar and index page are dynamic and change based on if you are logged in / out. Certain features are only available and only show if you are logged in.</w:t>
+              <w:t xml:space="preserve">Header bar and index page are </w:t>
+            </w:r>
+            <w:proofErr w:type="gramStart"/>
+            <w:r>
+              <w:rPr>
+                <w:rFonts w:asciiTheme="minorHAnsi" w:hAnsiTheme="minorHAnsi" w:cstheme="minorHAnsi"/>
+                <w:color w:val="000000"/>
+                <w:sz w:val="22"/>
+                <w:szCs w:val="22"/>
+              </w:rPr>
+              <w:t>dynamic</w:t>
+            </w:r>
+            <w:proofErr w:type="gramEnd"/>
+            <w:r>
+              <w:rPr>
+                <w:rFonts w:asciiTheme="minorHAnsi" w:hAnsiTheme="minorHAnsi" w:cstheme="minorHAnsi"/>
+                <w:color w:val="000000"/>
+                <w:sz w:val="22"/>
+                <w:szCs w:val="22"/>
+              </w:rPr>
+              <w:t xml:space="preserve"> and change based on if you are logged in / out. Certain features are only available and only show if you are logged in.</w:t>
             </w:r>
           </w:p>
         </w:tc>

</xml_diff>